<commit_message>
Updated TODO document, added more write up to Stuff
</commit_message>
<xml_diff>
--- a/Stuff.docx
+++ b/Stuff.docx
@@ -141,7 +141,7 @@
                     </pic:cNvPicPr>
                   </pic:nvPicPr>
                   <pic:blipFill rotWithShape="1">
-                    <a:blip r:embed="rId6">
+                    <a:blip r:embed="rId8">
                       <a:extLst>
                         <a:ext uri="{28A0092B-C50C-407E-A947-70E740481C1C}">
                           <a14:useLocalDpi xmlns:a14="http://schemas.microsoft.com/office/drawing/2010/main" val="0"/>
@@ -189,10 +189,244 @@
       </w:r>
     </w:p>
     <w:p>
+      <w:r>
+        <w:br w:type="page"/>
+      </w:r>
+    </w:p>
+    <w:p>
+      <w:pPr>
+        <w:pStyle w:val="Heading2"/>
+      </w:pPr>
+      <w:r>
+        <w:lastRenderedPageBreak/>
+        <w:t>Loading/ Saving Data</w:t>
+      </w:r>
+    </w:p>
+    <w:p/>
+    <w:p>
+      <w:r>
+        <w:t xml:space="preserve">Certain data, such as the volume of music or the orientation of the screen should be saved, so if a user has changed the settings, they can keep those settings when they run the app again. To do this, certain data is saved to a text file, and this can be loaded from and saved to. </w:t>
+      </w:r>
+      <w:r>
+        <w:t>In the Splash Activity, this data is loaded by reading the text file and parsing each line in the text file. If the text file or directory does not exist (such as when running the app for the first time, or if the data is somehow deleted) a default text file will be created with the default settings.</w:t>
+      </w:r>
+    </w:p>
+    <w:p>
+      <w:pPr>
+        <w:pStyle w:val="Heading2"/>
+      </w:pPr>
+      <w:r>
+        <w:t>Flow of data through Activities</w:t>
+      </w:r>
+    </w:p>
+    <w:p/>
+    <w:p>
+      <w:r>
+        <w:t xml:space="preserve">Certain data will be reused in different activities, such as the volume of the music, which must be consistent throughout the activities, and must use the volume set in the Options Activity. When moving from one activity to another, we can set certain data to also be passed, by changing the Intent, which is essentially the new activity. By doing this we can also recover data from a child activity back to its parent. </w:t>
+      </w:r>
       <w:bookmarkStart w:id="0" w:name="_GoBack"/>
       <w:bookmarkEnd w:id="0"/>
     </w:p>
+    <w:p>
+      <w:r>
+        <w:t>For example, the options data is loaded from the Splash Activity, and passed to the Menu Activity. When accessing the Options Activity, the data is again passed, and changing any of the options and leaving the Options Activity will return the new data to the Menu Activity, which will update its local version of the data, as well as the text file where it was originally loaded from.</w:t>
+      </w:r>
+    </w:p>
+    <w:p>
+      <w:r>
+        <w:rPr>
+          <w:noProof/>
+        </w:rPr>
+        <mc:AlternateContent>
+          <mc:Choice Requires="wpg">
+            <w:drawing>
+              <wp:anchor distT="0" distB="0" distL="114300" distR="114300" simplePos="0" relativeHeight="251661312" behindDoc="0" locked="0" layoutInCell="1" allowOverlap="1" wp14:anchorId="21DBDA6B" wp14:editId="0A570E32">
+                <wp:simplePos x="0" y="0"/>
+                <wp:positionH relativeFrom="column">
+                  <wp:posOffset>3042920</wp:posOffset>
+                </wp:positionH>
+                <wp:positionV relativeFrom="paragraph">
+                  <wp:posOffset>915035</wp:posOffset>
+                </wp:positionV>
+                <wp:extent cx="3085465" cy="1877695"/>
+                <wp:effectExtent l="0" t="0" r="19685" b="27305"/>
+                <wp:wrapSquare wrapText="bothSides"/>
+                <wp:docPr id="3" name="Group 3"/>
+                <wp:cNvGraphicFramePr/>
+                <a:graphic xmlns:a="http://schemas.openxmlformats.org/drawingml/2006/main">
+                  <a:graphicData uri="http://schemas.microsoft.com/office/word/2010/wordprocessingGroup">
+                    <wpg:wgp>
+                      <wpg:cNvGrpSpPr/>
+                      <wpg:grpSpPr>
+                        <a:xfrm>
+                          <a:off x="0" y="0"/>
+                          <a:ext cx="3085465" cy="1877695"/>
+                          <a:chOff x="0" y="0"/>
+                          <a:chExt cx="3085647" cy="1877785"/>
+                        </a:xfrm>
+                      </wpg:grpSpPr>
+                      <pic:pic xmlns:pic="http://schemas.openxmlformats.org/drawingml/2006/picture">
+                        <pic:nvPicPr>
+                          <pic:cNvPr id="2" name="Picture 2"/>
+                          <pic:cNvPicPr>
+                            <a:picLocks noChangeAspect="1"/>
+                          </pic:cNvPicPr>
+                        </pic:nvPicPr>
+                        <pic:blipFill>
+                          <a:blip r:embed="rId9" cstate="print">
+                            <a:extLst>
+                              <a:ext uri="{28A0092B-C50C-407E-A947-70E740481C1C}">
+                                <a14:useLocalDpi xmlns:a14="http://schemas.microsoft.com/office/drawing/2010/main" val="0"/>
+                              </a:ext>
+                            </a:extLst>
+                          </a:blip>
+                          <a:srcRect/>
+                          <a:stretch>
+                            <a:fillRect/>
+                          </a:stretch>
+                        </pic:blipFill>
+                        <pic:spPr bwMode="auto">
+                          <a:xfrm>
+                            <a:off x="16329" y="0"/>
+                            <a:ext cx="3045278" cy="1624692"/>
+                          </a:xfrm>
+                          <a:prstGeom prst="rect">
+                            <a:avLst/>
+                          </a:prstGeom>
+                          <a:noFill/>
+                          <a:ln>
+                            <a:noFill/>
+                          </a:ln>
+                        </pic:spPr>
+                      </pic:pic>
+                      <wps:wsp>
+                        <wps:cNvPr id="307" name="Text Box 2"/>
+                        <wps:cNvSpPr txBox="1">
+                          <a:spLocks noChangeArrowheads="1"/>
+                        </wps:cNvSpPr>
+                        <wps:spPr bwMode="auto">
+                          <a:xfrm>
+                            <a:off x="0" y="1608364"/>
+                            <a:ext cx="3085647" cy="269421"/>
+                          </a:xfrm>
+                          <a:prstGeom prst="rect">
+                            <a:avLst/>
+                          </a:prstGeom>
+                          <a:solidFill>
+                            <a:srgbClr val="FFFFFF"/>
+                          </a:solidFill>
+                          <a:ln w="9525">
+                            <a:solidFill>
+                              <a:srgbClr val="000000"/>
+                            </a:solidFill>
+                            <a:miter lim="800000"/>
+                            <a:headEnd/>
+                            <a:tailEnd/>
+                          </a:ln>
+                        </wps:spPr>
+                        <wps:txbx>
+                          <w:txbxContent>
+                            <w:p>
+                              <w:r>
+                                <w:t>Fig. 1 – The Activity Layout for the Options Activity</w:t>
+                              </w:r>
+                            </w:p>
+                          </w:txbxContent>
+                        </wps:txbx>
+                        <wps:bodyPr rot="0" vert="horz" wrap="square" lIns="91440" tIns="45720" rIns="91440" bIns="45720" anchor="t" anchorCtr="0">
+                          <a:noAutofit/>
+                        </wps:bodyPr>
+                      </wps:wsp>
+                    </wpg:wgp>
+                  </a:graphicData>
+                </a:graphic>
+              </wp:anchor>
+            </w:drawing>
+          </mc:Choice>
+          <mc:Fallback>
+            <w:pict>
+              <v:group id="Group 3" o:spid="_x0000_s1026" style="position:absolute;margin-left:239.6pt;margin-top:72.05pt;width:242.95pt;height:147.85pt;z-index:251661312" coordsize="30856,18777" o:gfxdata="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">
+                <v:shapetype id="_x0000_t75" coordsize="21600,21600" o:spt="75" o:preferrelative="t" path="m@4@5l@4@11@9@11@9@5xe" filled="f" stroked="f">
+                  <v:stroke joinstyle="miter"/>
+                  <v:formulas>
+                    <v:f eqn="if lineDrawn pixelLineWidth 0"/>
+                    <v:f eqn="sum @0 1 0"/>
+                    <v:f eqn="sum 0 0 @1"/>
+                    <v:f eqn="prod @2 1 2"/>
+                    <v:f eqn="prod @3 21600 pixelWidth"/>
+                    <v:f eqn="prod @3 21600 pixelHeight"/>
+                    <v:f eqn="sum @0 0 1"/>
+                    <v:f eqn="prod @6 1 2"/>
+                    <v:f eqn="prod @7 21600 pixelWidth"/>
+                    <v:f eqn="sum @8 21600 0"/>
+                    <v:f eqn="prod @7 21600 pixelHeight"/>
+                    <v:f eqn="sum @10 21600 0"/>
+                  </v:formulas>
+                  <v:path o:extrusionok="f" gradientshapeok="t" o:connecttype="rect"/>
+                  <o:lock v:ext="edit" aspectratio="t"/>
+                </v:shapetype>
+                <v:shape id="Picture 2" o:spid="_x0000_s1027" type="#_x0000_t75" style="position:absolute;left:163;width:30453;height:16246;visibility:visible;mso-wrap-style:square" o:gfxdata="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">
+                  <v:imagedata r:id="rId10" o:title=""/>
+                  <v:path arrowok="t"/>
+                </v:shape>
+                <v:shapetype id="_x0000_t202" coordsize="21600,21600" o:spt="202" path="m,l,21600r21600,l21600,xe">
+                  <v:stroke joinstyle="miter"/>
+                  <v:path gradientshapeok="t" o:connecttype="rect"/>
+                </v:shapetype>
+                <v:shape id="Text Box 2" o:spid="_x0000_s1028" type="#_x0000_t202" style="position:absolute;top:16083;width:30856;height:2694;visibility:visible;mso-wrap-style:square;v-text-anchor:top" o:gfxdata="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">
+                  <v:textbox>
+                    <w:txbxContent>
+                      <w:p>
+                        <w:r>
+                          <w:t>Fig. 1 – The Activity Layout for the Options Activity</w:t>
+                        </w:r>
+                      </w:p>
+                    </w:txbxContent>
+                  </v:textbox>
+                </v:shape>
+                <w10:wrap type="square"/>
+              </v:group>
+            </w:pict>
+          </mc:Fallback>
+        </mc:AlternateContent>
+      </w:r>
+      <w:r>
+        <w:t xml:space="preserve">Java does not allow the use of Pointers in ways that C++ does. We cannot create a pointer for an integer for example, and pass the pointer through the activities. </w:t>
+      </w:r>
+      <w:r>
+        <w:t>Because of this, each activity has</w:t>
+      </w:r>
+      <w:r>
+        <w:t xml:space="preserve"> a local version of any passed data, and starting or ending</w:t>
+      </w:r>
+      <w:r>
+        <w:t xml:space="preserve"> and</w:t>
+      </w:r>
+      <w:r>
+        <w:t xml:space="preserve"> activity requires setting the current activity with any new data. There are pointers in Java to an extent, but this is more for accessing the data in an Activity Layout. </w:t>
+      </w:r>
+    </w:p>
+    <w:p>
+      <w:r>
+        <w:t xml:space="preserve">In Fig.1 we can see the activity layout for the Options Activity. </w:t>
+      </w:r>
+      <w:r>
+        <w:t xml:space="preserve">The various check boxes, radio boxes and seek bars can be accessed with Java pointers, searching for the ID of a widget. Using this we can access and change these widgets from the Activity code. </w:t>
+      </w:r>
+      <w:r>
+        <w:t xml:space="preserve">Widgets such as buttons are given an </w:t>
+      </w:r>
+      <w:proofErr w:type="spellStart"/>
+      <w:r>
+        <w:t>onClick</w:t>
+      </w:r>
+      <w:proofErr w:type="spellEnd"/>
+      <w:r>
+        <w:t xml:space="preserve"> variable, which becomes a function in the Activity code.</w:t>
+      </w:r>
+    </w:p>
     <w:sectPr>
+      <w:headerReference w:type="default" r:id="rId11"/>
       <w:pgSz w:w="11906" w:h="16838"/>
       <w:pgMar w:top="1440" w:right="1440" w:bottom="1440" w:left="1440" w:header="708" w:footer="708" w:gutter="0"/>
       <w:cols w:space="708"/>
@@ -200,6 +434,76 @@
     </w:sectPr>
   </w:body>
 </w:document>
+</file>
+
+<file path=word/endnotes.xml><?xml version="1.0" encoding="utf-8"?>
+<w:endnotes xmlns:wpc="http://schemas.microsoft.com/office/word/2010/wordprocessingCanvas" xmlns:mc="http://schemas.openxmlformats.org/markup-compatibility/2006" xmlns:o="urn:schemas-microsoft-com:office:office" xmlns:r="http://schemas.openxmlformats.org/officeDocument/2006/relationships" xmlns:m="http://schemas.openxmlformats.org/officeDocument/2006/math" xmlns:v="urn:schemas-microsoft-com:vml" xmlns:wp14="http://schemas.microsoft.com/office/word/2010/wordprocessingDrawing" xmlns:wp="http://schemas.openxmlformats.org/drawingml/2006/wordprocessingDrawing" xmlns:w10="urn:schemas-microsoft-com:office:word" xmlns:w="http://schemas.openxmlformats.org/wordprocessingml/2006/main" xmlns:w14="http://schemas.microsoft.com/office/word/2010/wordml" xmlns:wpg="http://schemas.microsoft.com/office/word/2010/wordprocessingGroup" xmlns:wpi="http://schemas.microsoft.com/office/word/2010/wordprocessingInk" xmlns:wne="http://schemas.microsoft.com/office/word/2006/wordml" xmlns:wps="http://schemas.microsoft.com/office/word/2010/wordprocessingShape" mc:Ignorable="w14 wp14">
+  <w:endnote w:type="separator" w:id="-1">
+    <w:p>
+      <w:pPr>
+        <w:spacing w:after="0" w:line="240" w:lineRule="auto"/>
+      </w:pPr>
+      <w:r>
+        <w:separator/>
+      </w:r>
+    </w:p>
+  </w:endnote>
+  <w:endnote w:type="continuationSeparator" w:id="0">
+    <w:p>
+      <w:pPr>
+        <w:spacing w:after="0" w:line="240" w:lineRule="auto"/>
+      </w:pPr>
+      <w:r>
+        <w:continuationSeparator/>
+      </w:r>
+    </w:p>
+  </w:endnote>
+</w:endnotes>
+</file>
+
+<file path=word/footnotes.xml><?xml version="1.0" encoding="utf-8"?>
+<w:footnotes xmlns:wpc="http://schemas.microsoft.com/office/word/2010/wordprocessingCanvas" xmlns:mc="http://schemas.openxmlformats.org/markup-compatibility/2006" xmlns:o="urn:schemas-microsoft-com:office:office" xmlns:r="http://schemas.openxmlformats.org/officeDocument/2006/relationships" xmlns:m="http://schemas.openxmlformats.org/officeDocument/2006/math" xmlns:v="urn:schemas-microsoft-com:vml" xmlns:wp14="http://schemas.microsoft.com/office/word/2010/wordprocessingDrawing" xmlns:wp="http://schemas.openxmlformats.org/drawingml/2006/wordprocessingDrawing" xmlns:w10="urn:schemas-microsoft-com:office:word" xmlns:w="http://schemas.openxmlformats.org/wordprocessingml/2006/main" xmlns:w14="http://schemas.microsoft.com/office/word/2010/wordml" xmlns:wpg="http://schemas.microsoft.com/office/word/2010/wordprocessingGroup" xmlns:wpi="http://schemas.microsoft.com/office/word/2010/wordprocessingInk" xmlns:wne="http://schemas.microsoft.com/office/word/2006/wordml" xmlns:wps="http://schemas.microsoft.com/office/word/2010/wordprocessingShape" mc:Ignorable="w14 wp14">
+  <w:footnote w:type="separator" w:id="-1">
+    <w:p>
+      <w:pPr>
+        <w:spacing w:after="0" w:line="240" w:lineRule="auto"/>
+      </w:pPr>
+      <w:r>
+        <w:separator/>
+      </w:r>
+    </w:p>
+  </w:footnote>
+  <w:footnote w:type="continuationSeparator" w:id="0">
+    <w:p>
+      <w:pPr>
+        <w:spacing w:after="0" w:line="240" w:lineRule="auto"/>
+      </w:pPr>
+      <w:r>
+        <w:continuationSeparator/>
+      </w:r>
+    </w:p>
+  </w:footnote>
+</w:footnotes>
+</file>
+
+<file path=word/header1.xml><?xml version="1.0" encoding="utf-8"?>
+<w:hdr xmlns:wpc="http://schemas.microsoft.com/office/word/2010/wordprocessingCanvas" xmlns:mc="http://schemas.openxmlformats.org/markup-compatibility/2006" xmlns:o="urn:schemas-microsoft-com:office:office" xmlns:r="http://schemas.openxmlformats.org/officeDocument/2006/relationships" xmlns:m="http://schemas.openxmlformats.org/officeDocument/2006/math" xmlns:v="urn:schemas-microsoft-com:vml" xmlns:wp14="http://schemas.microsoft.com/office/word/2010/wordprocessingDrawing" xmlns:wp="http://schemas.openxmlformats.org/drawingml/2006/wordprocessingDrawing" xmlns:w10="urn:schemas-microsoft-com:office:word" xmlns:w="http://schemas.openxmlformats.org/wordprocessingml/2006/main" xmlns:w14="http://schemas.microsoft.com/office/word/2010/wordml" xmlns:wpg="http://schemas.microsoft.com/office/word/2010/wordprocessingGroup" xmlns:wpi="http://schemas.microsoft.com/office/word/2010/wordprocessingInk" xmlns:wne="http://schemas.microsoft.com/office/word/2006/wordml" xmlns:wps="http://schemas.microsoft.com/office/word/2010/wordprocessingShape" mc:Ignorable="w14 wp14">
+  <w:p>
+    <w:pPr>
+      <w:pStyle w:val="Header"/>
+    </w:pPr>
+    <w:r>
+      <w:t>Simon Chiu</w:t>
+    </w:r>
+    <w:r>
+      <w:tab/>
+    </w:r>
+    <w:r>
+      <w:tab/>
+      <w:t>P14133969</w:t>
+    </w:r>
+  </w:p>
+</w:hdr>
 </file>
 
 <file path=word/numbering.xml><?xml version="1.0" encoding="utf-8"?>
@@ -625,6 +929,50 @@
       <w:color w:val="4F81BD" w:themeColor="accent1"/>
     </w:rPr>
   </w:style>
+  <w:style w:type="paragraph" w:styleId="Header">
+    <w:name w:val="header"/>
+    <w:basedOn w:val="Normal"/>
+    <w:link w:val="HeaderChar"/>
+    <w:uiPriority w:val="99"/>
+    <w:unhideWhenUsed/>
+    <w:rsid w:val="005B62B9"/>
+    <w:pPr>
+      <w:tabs>
+        <w:tab w:val="center" w:pos="4513"/>
+        <w:tab w:val="right" w:pos="9026"/>
+      </w:tabs>
+      <w:spacing w:after="0" w:line="240" w:lineRule="auto"/>
+    </w:pPr>
+  </w:style>
+  <w:style w:type="character" w:customStyle="1" w:styleId="HeaderChar">
+    <w:name w:val="Header Char"/>
+    <w:basedOn w:val="DefaultParagraphFont"/>
+    <w:link w:val="Header"/>
+    <w:uiPriority w:val="99"/>
+    <w:rsid w:val="005B62B9"/>
+  </w:style>
+  <w:style w:type="paragraph" w:styleId="Footer">
+    <w:name w:val="footer"/>
+    <w:basedOn w:val="Normal"/>
+    <w:link w:val="FooterChar"/>
+    <w:uiPriority w:val="99"/>
+    <w:unhideWhenUsed/>
+    <w:rsid w:val="005B62B9"/>
+    <w:pPr>
+      <w:tabs>
+        <w:tab w:val="center" w:pos="4513"/>
+        <w:tab w:val="right" w:pos="9026"/>
+      </w:tabs>
+      <w:spacing w:after="0" w:line="240" w:lineRule="auto"/>
+    </w:pPr>
+  </w:style>
+  <w:style w:type="character" w:customStyle="1" w:styleId="FooterChar">
+    <w:name w:val="Footer Char"/>
+    <w:basedOn w:val="DefaultParagraphFont"/>
+    <w:link w:val="Footer"/>
+    <w:uiPriority w:val="99"/>
+    <w:rsid w:val="005B62B9"/>
+  </w:style>
 </w:styles>
 </file>
 
@@ -929,6 +1277,50 @@
       <w:bCs/>
       <w:color w:val="4F81BD" w:themeColor="accent1"/>
     </w:rPr>
+  </w:style>
+  <w:style w:type="paragraph" w:styleId="Header">
+    <w:name w:val="header"/>
+    <w:basedOn w:val="Normal"/>
+    <w:link w:val="HeaderChar"/>
+    <w:uiPriority w:val="99"/>
+    <w:unhideWhenUsed/>
+    <w:rsid w:val="005B62B9"/>
+    <w:pPr>
+      <w:tabs>
+        <w:tab w:val="center" w:pos="4513"/>
+        <w:tab w:val="right" w:pos="9026"/>
+      </w:tabs>
+      <w:spacing w:after="0" w:line="240" w:lineRule="auto"/>
+    </w:pPr>
+  </w:style>
+  <w:style w:type="character" w:customStyle="1" w:styleId="HeaderChar">
+    <w:name w:val="Header Char"/>
+    <w:basedOn w:val="DefaultParagraphFont"/>
+    <w:link w:val="Header"/>
+    <w:uiPriority w:val="99"/>
+    <w:rsid w:val="005B62B9"/>
+  </w:style>
+  <w:style w:type="paragraph" w:styleId="Footer">
+    <w:name w:val="footer"/>
+    <w:basedOn w:val="Normal"/>
+    <w:link w:val="FooterChar"/>
+    <w:uiPriority w:val="99"/>
+    <w:unhideWhenUsed/>
+    <w:rsid w:val="005B62B9"/>
+    <w:pPr>
+      <w:tabs>
+        <w:tab w:val="center" w:pos="4513"/>
+        <w:tab w:val="right" w:pos="9026"/>
+      </w:tabs>
+      <w:spacing w:after="0" w:line="240" w:lineRule="auto"/>
+    </w:pPr>
+  </w:style>
+  <w:style w:type="character" w:customStyle="1" w:styleId="FooterChar">
+    <w:name w:val="Footer Char"/>
+    <w:basedOn w:val="DefaultParagraphFont"/>
+    <w:link w:val="Footer"/>
+    <w:uiPriority w:val="99"/>
+    <w:rsid w:val="005B62B9"/>
   </w:style>
 </w:styles>
 </file>

</xml_diff>

<commit_message>
Added Media Singleton class, and can now play music and sound
</commit_message>
<xml_diff>
--- a/Stuff.docx
+++ b/Stuff.docx
@@ -221,11 +221,18 @@
     </w:p>
     <w:p/>
     <w:p>
+      <w:pPr>
+        <w:pStyle w:val="Heading3"/>
+      </w:pPr>
+      <w:r>
+        <w:t>Intents</w:t>
+      </w:r>
+    </w:p>
+    <w:p/>
+    <w:p>
       <w:r>
         <w:t xml:space="preserve">Certain data will be reused in different activities, such as the volume of the music, which must be consistent throughout the activities, and must use the volume set in the Options Activity. When moving from one activity to another, we can set certain data to also be passed, by changing the Intent, which is essentially the new activity. By doing this we can also recover data from a child activity back to its parent. </w:t>
       </w:r>
-      <w:bookmarkStart w:id="0" w:name="_GoBack"/>
-      <w:bookmarkEnd w:id="0"/>
     </w:p>
     <w:p>
       <w:r>
@@ -424,6 +431,53 @@
       <w:r>
         <w:t xml:space="preserve"> variable, which becomes a function in the Activity code.</w:t>
       </w:r>
+    </w:p>
+    <w:p>
+      <w:r>
+        <w:br w:type="page"/>
+      </w:r>
+    </w:p>
+    <w:p>
+      <w:pPr>
+        <w:pStyle w:val="Heading3"/>
+      </w:pPr>
+      <w:r>
+        <w:lastRenderedPageBreak/>
+        <w:t>Singleton Classes</w:t>
+      </w:r>
+    </w:p>
+    <w:p/>
+    <w:p>
+      <w:r>
+        <w:t xml:space="preserve">Data can also be passed through a singleton class, a class where only one instance of it exists. This means any data set to this instance can be accessed by other </w:t>
+      </w:r>
+      <w:proofErr w:type="gramStart"/>
+      <w:r>
+        <w:t>activities,</w:t>
+      </w:r>
+      <w:proofErr w:type="gramEnd"/>
+      <w:r>
+        <w:t xml:space="preserve"> and each activity will not have a local version, but instead share a global</w:t>
+      </w:r>
+      <w:r>
+        <w:t xml:space="preserve"> version of the class. The Media class is an example of a singleton class, which is first used to load music and sound files from the Splash Activity, and is then used in subsequent activities to access music and sound effects. As well as allowing access to music and sound, this class also acts as the media player, and plays music and sound effects from the class. </w:t>
+      </w:r>
+    </w:p>
+    <w:p>
+      <w:pPr>
+        <w:pStyle w:val="Heading3"/>
+      </w:pPr>
+      <w:r>
+        <w:t>Why data flow is important</w:t>
+      </w:r>
+    </w:p>
+    <w:p/>
+    <w:p>
+      <w:r>
+        <w:t xml:space="preserve">The setup of data to be used throughout the app is extremely important. We save loading times by not loading the same data over again in different parts of the app, but instead by loading all the data in the Splash Activity, acting as a loading screen to then allow the rest of the app to run more smoothly. </w:t>
+      </w:r>
+      <w:bookmarkStart w:id="0" w:name="_GoBack"/>
+      <w:bookmarkEnd w:id="0"/>
     </w:p>
     <w:sectPr>
       <w:headerReference w:type="default" r:id="rId11"/>

</xml_diff>

<commit_message>
Updated TODO and added more write up
</commit_message>
<xml_diff>
--- a/Stuff.docx
+++ b/Stuff.docx
@@ -476,8 +476,303 @@
       <w:r>
         <w:t xml:space="preserve">The setup of data to be used throughout the app is extremely important. We save loading times by not loading the same data over again in different parts of the app, but instead by loading all the data in the Splash Activity, acting as a loading screen to then allow the rest of the app to run more smoothly. </w:t>
       </w:r>
+    </w:p>
+    <w:p/>
+    <w:p>
+      <w:r>
+        <w:br w:type="page"/>
+      </w:r>
+    </w:p>
+    <w:p>
+      <w:r>
+        <w:lastRenderedPageBreak/>
+        <w:br w:type="page"/>
+      </w:r>
+    </w:p>
+    <w:p>
+      <w:pPr>
+        <w:pStyle w:val="Heading2"/>
+      </w:pPr>
+      <w:r>
+        <w:lastRenderedPageBreak/>
+        <w:t>Write up away from Computer</w:t>
+      </w:r>
+    </w:p>
+    <w:p/>
+    <w:p>
+      <w:r>
+        <w:t>Write ups for various topics, done away from a computer (such as phone or tablet or laptop) which needs to be checked through.</w:t>
+      </w:r>
+    </w:p>
+    <w:p/>
+    <w:p>
+      <w:pPr>
+        <w:pStyle w:val="Heading3"/>
+      </w:pPr>
+      <w:proofErr w:type="spellStart"/>
+      <w:proofErr w:type="gramStart"/>
+      <w:r>
+        <w:t>Seperating</w:t>
+      </w:r>
+      <w:proofErr w:type="spellEnd"/>
+      <w:r>
+        <w:t xml:space="preserve"> the Game Activity and Game </w:t>
+      </w:r>
+      <w:proofErr w:type="spellStart"/>
+      <w:r>
+        <w:t>Sufave</w:t>
+      </w:r>
+      <w:proofErr w:type="spellEnd"/>
+      <w:r>
+        <w:t xml:space="preserve"> View.</w:t>
+      </w:r>
+      <w:proofErr w:type="gramEnd"/>
+    </w:p>
+    <w:p/>
+    <w:p>
+      <w:r>
+        <w:t xml:space="preserve">The game activity originally had the surface view integrated into the </w:t>
+      </w:r>
+      <w:proofErr w:type="gramStart"/>
+      <w:r>
+        <w:t>code  although</w:t>
+      </w:r>
+      <w:proofErr w:type="gramEnd"/>
+      <w:r>
+        <w:t xml:space="preserve"> this made it easy to use variable between the two, this also made the code very messy and not very maintainable. I </w:t>
+      </w:r>
+      <w:proofErr w:type="spellStart"/>
+      <w:r>
+        <w:t>seperated</w:t>
+      </w:r>
+      <w:proofErr w:type="spellEnd"/>
+      <w:r>
+        <w:t xml:space="preserve"> this into an activity and a surface view class, however, this could potential break the code, and j-PCT may not actually work when doing this. To avoid changing the main code</w:t>
+      </w:r>
+      <w:proofErr w:type="gramStart"/>
+      <w:r>
+        <w:t>,  i</w:t>
+      </w:r>
+      <w:proofErr w:type="gramEnd"/>
+      <w:r>
+        <w:t xml:space="preserve"> created a branch on </w:t>
+      </w:r>
+      <w:proofErr w:type="spellStart"/>
+      <w:r>
+        <w:t>Github</w:t>
+      </w:r>
+      <w:proofErr w:type="spellEnd"/>
+      <w:r>
+        <w:t xml:space="preserve">, to test </w:t>
+      </w:r>
+      <w:proofErr w:type="spellStart"/>
+      <w:r>
+        <w:t>seperating</w:t>
+      </w:r>
+      <w:proofErr w:type="spellEnd"/>
+      <w:r>
+        <w:t xml:space="preserve"> the two apart.</w:t>
+      </w:r>
+    </w:p>
+    <w:p>
+      <w:r>
+        <w:t xml:space="preserve">With a branch on </w:t>
+      </w:r>
+      <w:proofErr w:type="spellStart"/>
+      <w:r>
+        <w:t>Github</w:t>
+      </w:r>
+      <w:proofErr w:type="spellEnd"/>
+      <w:r>
+        <w:t xml:space="preserve">, </w:t>
+      </w:r>
+      <w:proofErr w:type="spellStart"/>
+      <w:r>
+        <w:t>im</w:t>
+      </w:r>
+      <w:proofErr w:type="spellEnd"/>
+      <w:r>
+        <w:t xml:space="preserve"> able to test different things and push them to the repository, without worry of replacing the original code, </w:t>
+      </w:r>
+      <w:proofErr w:type="spellStart"/>
+      <w:r>
+        <w:t>bu</w:t>
+      </w:r>
+      <w:proofErr w:type="spellEnd"/>
+      <w:r>
+        <w:t xml:space="preserve"> essentially having a </w:t>
+      </w:r>
+      <w:proofErr w:type="spellStart"/>
+      <w:r>
+        <w:t>seperate</w:t>
+      </w:r>
+      <w:proofErr w:type="spellEnd"/>
+      <w:r>
+        <w:t xml:space="preserve"> repository. Once </w:t>
+      </w:r>
+      <w:proofErr w:type="spellStart"/>
+      <w:r>
+        <w:t>im</w:t>
+      </w:r>
+      <w:proofErr w:type="spellEnd"/>
+      <w:r>
+        <w:t xml:space="preserve"> done with this branch, i can either merge the two, saving the changes </w:t>
+      </w:r>
+      <w:proofErr w:type="spellStart"/>
+      <w:r>
+        <w:t>ive</w:t>
+      </w:r>
+      <w:proofErr w:type="spellEnd"/>
+      <w:r>
+        <w:t xml:space="preserve"> </w:t>
+      </w:r>
+      <w:proofErr w:type="spellStart"/>
+      <w:r>
+        <w:t>dont</w:t>
+      </w:r>
+      <w:proofErr w:type="spellEnd"/>
+      <w:r>
+        <w:t xml:space="preserve"> with the branch, or it can be deleted, if any changes i made did not work, or if it was only for testing. </w:t>
+      </w:r>
+    </w:p>
+    <w:p>
+      <w:r>
+        <w:t>The use of branches in a project, especially a group project, is very important, as it allows members of a group to work on individual parts of the code, without worry pf affecting other or getting affected by others changes.</w:t>
+      </w:r>
+    </w:p>
+    <w:p/>
+    <w:p>
+      <w:pPr>
+        <w:pStyle w:val="Heading3"/>
+      </w:pPr>
+      <w:proofErr w:type="gramStart"/>
+      <w:r>
+        <w:t>j-PCT</w:t>
+      </w:r>
+      <w:proofErr w:type="gramEnd"/>
+      <w:r>
+        <w:t xml:space="preserve"> World axis</w:t>
+      </w:r>
+    </w:p>
+    <w:p/>
+    <w:p>
+      <w:r>
+        <w:t xml:space="preserve">J-PCT uses its own coordinate axis, which means transforming an object in these coordinates can be difficult. Using Maya to create a scene using objects, transforming in j-PCT would require us to reverse the y and z translations, and to reverse the x and z rotations to set the objects in the right place. Instead of manually reversing the correct numbers, i created a class (check name) which will allow us to pass translation or rotation vectors (as </w:t>
+      </w:r>
+      <w:proofErr w:type="spellStart"/>
+      <w:r>
+        <w:t>SimpleVector</w:t>
+      </w:r>
+      <w:proofErr w:type="spellEnd"/>
+      <w:r>
+        <w:t xml:space="preserve"> variables) and convert them to the correct format. This can be used as we use j-PCTs transform functions.</w:t>
+      </w:r>
+    </w:p>
+    <w:p/>
+    <w:p>
+      <w:pPr>
+        <w:pStyle w:val="Heading3"/>
+      </w:pPr>
+      <w:r>
+        <w:t>Designing in Maya and loading the scene</w:t>
+      </w:r>
+    </w:p>
+    <w:p/>
+    <w:p>
+      <w:r>
+        <w:t xml:space="preserve">For creating a scene, I used </w:t>
+      </w:r>
+      <w:proofErr w:type="spellStart"/>
+      <w:r>
+        <w:t>maya</w:t>
+      </w:r>
+      <w:proofErr w:type="spellEnd"/>
+      <w:r>
+        <w:t xml:space="preserve"> to position objects and to rotate them to create a scene. The translations and rotations can then be taken to the project, either by manually adding it as part of the code, or by having a scene loader as part of the project, which could read in a file and parse the data. </w:t>
+      </w:r>
+    </w:p>
+    <w:p>
+      <w:r>
+        <w:lastRenderedPageBreak/>
+        <w:t>This is how the scene loader works. Similar to the Media class, it is a singleton which can be used in the surface view to load the object, load the textures, and to load the positions and rotations. This is somewhat similar to how we loaded objects in the Games Programming module, parsing in a file with all the necessary information.</w:t>
+      </w:r>
+    </w:p>
+    <w:p/>
+    <w:p>
+      <w:pPr>
+        <w:pStyle w:val="Heading3"/>
+      </w:pPr>
+      <w:r>
+        <w:t>Puzzles</w:t>
+      </w:r>
+    </w:p>
+    <w:p/>
+    <w:p>
+      <w:r>
+        <w:t>The game use</w:t>
+      </w:r>
+      <w:r>
+        <w:t xml:space="preserve"> a few puzzles as part of the gameplay, requiring the player to solve them to continue with the game and story. When the player interacts with a puzzle, the view changes to the puzzle, (can either continue using current controls, or be able to</w:t>
+      </w:r>
+      <w:r>
+        <w:t xml:space="preserve"> use 'touch screen' as it were.</w:t>
+      </w:r>
+    </w:p>
+    <w:p>
       <w:bookmarkStart w:id="0" w:name="_GoBack"/>
       <w:bookmarkEnd w:id="0"/>
+    </w:p>
+    <w:p>
+      <w:r>
+        <w:t xml:space="preserve">The puzzles need to be somewhat short and </w:t>
+      </w:r>
+      <w:proofErr w:type="spellStart"/>
+      <w:r>
+        <w:t>consise</w:t>
+      </w:r>
+      <w:proofErr w:type="spellEnd"/>
+      <w:r>
+        <w:t xml:space="preserve">. </w:t>
+      </w:r>
+      <w:proofErr w:type="gramStart"/>
+      <w:r>
+        <w:t xml:space="preserve">They </w:t>
+      </w:r>
+      <w:proofErr w:type="spellStart"/>
+      <w:r>
+        <w:t>arent</w:t>
+      </w:r>
+      <w:proofErr w:type="spellEnd"/>
+      <w:r>
+        <w:t xml:space="preserve"> the main part of the game, more of an add-on or chance to show my skills.</w:t>
+      </w:r>
+      <w:proofErr w:type="gramEnd"/>
+      <w:r>
+        <w:t xml:space="preserve"> They'll be probably logical/ mathematical, probably in the form of moving or using shapes? (Look at 999 or prof </w:t>
+      </w:r>
+      <w:proofErr w:type="spellStart"/>
+      <w:proofErr w:type="gramStart"/>
+      <w:r>
+        <w:t>layton</w:t>
+      </w:r>
+      <w:proofErr w:type="spellEnd"/>
+      <w:proofErr w:type="gramEnd"/>
+      <w:r>
+        <w:t xml:space="preserve"> for inspiration. </w:t>
+      </w:r>
+      <w:proofErr w:type="gramStart"/>
+      <w:r>
+        <w:t>Research of puzzles?</w:t>
+      </w:r>
+      <w:proofErr w:type="gramEnd"/>
+      <w:r>
+        <w:t xml:space="preserve"> </w:t>
+      </w:r>
+      <w:proofErr w:type="gramStart"/>
+      <w:r>
+        <w:t>Only if a lot of spare time).</w:t>
+      </w:r>
+      <w:proofErr w:type="gramEnd"/>
     </w:p>
     <w:sectPr>
       <w:headerReference w:type="default" r:id="rId11"/>

</xml_diff>

<commit_message>
Added more write up
</commit_message>
<xml_diff>
--- a/Stuff.docx
+++ b/Stuff.docx
@@ -449,15 +449,7 @@
     <w:p/>
     <w:p>
       <w:r>
-        <w:t xml:space="preserve">Data can also be passed through a singleton class, a class where only one instance of it exists. This means any data set to this instance can be accessed by other </w:t>
-      </w:r>
-      <w:proofErr w:type="gramStart"/>
-      <w:r>
-        <w:t>activities,</w:t>
-      </w:r>
-      <w:proofErr w:type="gramEnd"/>
-      <w:r>
-        <w:t xml:space="preserve"> and each activity will not have a local version, but instead share a global</w:t>
+        <w:t>Data can also be passed through a singleton class, a class where only one instance of it exists. This means any data set to this instance can be accessed by other activities, and each activity will not have a local version, but instead share a global</w:t>
       </w:r>
       <w:r>
         <w:t xml:space="preserve"> version of the class. The Media class is an example of a singleton class, which is first used to load music and sound files from the Splash Activity, and is then used in subsequent activities to access music and sound effects. As well as allowing access to music and sound, this class also acts as the media player, and plays music and sound effects from the class. </w:t>
@@ -510,7 +502,6 @@
         <w:pStyle w:val="Heading3"/>
       </w:pPr>
       <w:proofErr w:type="spellStart"/>
-      <w:proofErr w:type="gramStart"/>
       <w:r>
         <w:t>Seperating</w:t>
       </w:r>
@@ -526,20 +517,11 @@
       <w:r>
         <w:t xml:space="preserve"> View.</w:t>
       </w:r>
-      <w:proofErr w:type="gramEnd"/>
-    </w:p>
-    <w:p/>
-    <w:p>
-      <w:r>
-        <w:t xml:space="preserve">The game activity originally had the surface view integrated into the </w:t>
-      </w:r>
-      <w:proofErr w:type="gramStart"/>
-      <w:r>
-        <w:t>code  although</w:t>
-      </w:r>
-      <w:proofErr w:type="gramEnd"/>
-      <w:r>
-        <w:t xml:space="preserve"> this made it easy to use variable between the two, this also made the code very messy and not very maintainable. I </w:t>
+    </w:p>
+    <w:p/>
+    <w:p>
+      <w:r>
+        <w:t xml:space="preserve">The game activity originally had the surface view integrated into the code  although this made it easy to use variable between the two, this also made the code very messy and not very maintainable. I </w:t>
       </w:r>
       <w:proofErr w:type="spellStart"/>
       <w:r>
@@ -547,15 +529,7 @@
       </w:r>
       <w:proofErr w:type="spellEnd"/>
       <w:r>
-        <w:t xml:space="preserve"> this into an activity and a surface view class, however, this could potential break the code, and j-PCT may not actually work when doing this. To avoid changing the main code</w:t>
-      </w:r>
-      <w:proofErr w:type="gramStart"/>
-      <w:r>
-        <w:t>,  i</w:t>
-      </w:r>
-      <w:proofErr w:type="gramEnd"/>
-      <w:r>
-        <w:t xml:space="preserve"> created a branch on </w:t>
+        <w:t xml:space="preserve"> this into an activity and a surface view class, however, this could potential break the code, and j-PCT may not actually work when doing this. To avoid changing the main code,  i created a branch on </w:t>
       </w:r>
       <w:proofErr w:type="spellStart"/>
       <w:r>
@@ -645,13 +619,8 @@
       <w:pPr>
         <w:pStyle w:val="Heading3"/>
       </w:pPr>
-      <w:proofErr w:type="gramStart"/>
-      <w:r>
-        <w:t>j-PCT</w:t>
-      </w:r>
-      <w:proofErr w:type="gramEnd"/>
-      <w:r>
-        <w:t xml:space="preserve"> World axis</w:t>
+      <w:r>
+        <w:t>j-PCT World axis</w:t>
       </w:r>
     </w:p>
     <w:p/>
@@ -709,70 +678,337 @@
     <w:p/>
     <w:p>
       <w:r>
-        <w:t>The game use</w:t>
-      </w:r>
-      <w:r>
-        <w:t xml:space="preserve"> a few puzzles as part of the gameplay, requiring the player to solve them to continue with the game and story. When the player interacts with a puzzle, the view changes to the puzzle, (can either continue using current controls, or be able to</w:t>
-      </w:r>
-      <w:r>
-        <w:t xml:space="preserve"> use 'touch screen' as it were.</w:t>
-      </w:r>
-    </w:p>
-    <w:p>
+        <w:t>The game use a few puzzles as part of the gameplay, requiring the player to solve them to continue with the game and story. When the player interacts with a puzzle, the view changes to the puzzle, (can either continue using current controls, or be able to use 'touch screen' as it were.</w:t>
+      </w:r>
+    </w:p>
+    <w:p/>
+    <w:p>
+      <w:r>
+        <w:t xml:space="preserve">The puzzles need to be somewhat short and </w:t>
+      </w:r>
+      <w:proofErr w:type="spellStart"/>
+      <w:r>
+        <w:t>consise</w:t>
+      </w:r>
+      <w:proofErr w:type="spellEnd"/>
+      <w:r>
+        <w:t xml:space="preserve">. They </w:t>
+      </w:r>
+      <w:proofErr w:type="spellStart"/>
+      <w:r>
+        <w:t>arent</w:t>
+      </w:r>
+      <w:proofErr w:type="spellEnd"/>
+      <w:r>
+        <w:t xml:space="preserve"> the main part of the game, more of an add-on or chance to show my skills. They'll be probably logical/ mathematical, probably in the form of moving or using shapes? (Look at 999 or prof </w:t>
+      </w:r>
+      <w:proofErr w:type="spellStart"/>
+      <w:r>
+        <w:t>layton</w:t>
+      </w:r>
+      <w:proofErr w:type="spellEnd"/>
+      <w:r>
+        <w:t xml:space="preserve"> for inspiration. Research of puzzles? Only if a lot of spare time).</w:t>
+      </w:r>
+    </w:p>
+    <w:p>
+      <w:r>
+        <w:br w:type="page"/>
+      </w:r>
+    </w:p>
+    <w:p>
+      <w:r>
+        <w:lastRenderedPageBreak/>
+        <w:t>Computing Project</w:t>
+      </w:r>
+    </w:p>
+    <w:p/>
+    <w:p>
+      <w:r>
+        <w:t>Joysticks</w:t>
+      </w:r>
+    </w:p>
+    <w:p/>
+    <w:p>
+      <w:r>
+        <w:t xml:space="preserve">To emulate the joysticks you would have on </w:t>
+      </w:r>
+      <w:proofErr w:type="spellStart"/>
+      <w:r>
+        <w:t>realy</w:t>
+      </w:r>
+      <w:proofErr w:type="spellEnd"/>
+      <w:r>
+        <w:t xml:space="preserve"> controllers, i decided to create virtual joysticks, which can be used to move the player, and for the player to look around. I created a joystick class, which load textures in 2d, and draws them over the 3d game (similar to the buttons from the initial hand-in. These are made up of two parts: the joystick </w:t>
+      </w:r>
+      <w:proofErr w:type="spellStart"/>
+      <w:r>
+        <w:t>backgroubd</w:t>
+      </w:r>
+      <w:proofErr w:type="spellEnd"/>
+      <w:r>
+        <w:t xml:space="preserve">, which </w:t>
+      </w:r>
+      <w:proofErr w:type="spellStart"/>
+      <w:r>
+        <w:t>doesnt</w:t>
+      </w:r>
+      <w:proofErr w:type="spellEnd"/>
+      <w:r>
+        <w:t xml:space="preserve"> move, and the </w:t>
+      </w:r>
+      <w:proofErr w:type="spellStart"/>
+      <w:r>
+        <w:t>joustick</w:t>
+      </w:r>
+      <w:proofErr w:type="spellEnd"/>
+      <w:r>
+        <w:t xml:space="preserve"> itself, which will move around the joystick background depending on the players touch.</w:t>
+      </w:r>
+    </w:p>
+    <w:p>
+      <w:r>
+        <w:t>Next i created some functions within the joystick class, which would limit how far the joystick detection goes, and would detect the distance from a finger to the centre of the joystick, and use this distance to move or rotate the character.</w:t>
+      </w:r>
+    </w:p>
+    <w:p>
+      <w:r>
+        <w:t xml:space="preserve">The hard part of this was sensing more than one finger on the screen, as both joysticks need to be usable simultaneously. </w:t>
+      </w:r>
+    </w:p>
+    <w:p/>
+    <w:p/>
+    <w:p>
+      <w:r>
+        <w:t>Touch-sensing</w:t>
+      </w:r>
+    </w:p>
+    <w:p/>
+    <w:p>
+      <w:r>
+        <w:t xml:space="preserve">When sensing touches in android studio, the </w:t>
+      </w:r>
+      <w:proofErr w:type="spellStart"/>
+      <w:r>
+        <w:t>tpuch</w:t>
+      </w:r>
+      <w:proofErr w:type="spellEnd"/>
+      <w:r>
+        <w:t xml:space="preserve"> event returns various numbers to symbolise the different types of actions, such as detecting when a finger touches the screen, if it is moving </w:t>
+      </w:r>
+      <w:proofErr w:type="spellStart"/>
+      <w:r>
+        <w:t>arpund</w:t>
+      </w:r>
+      <w:proofErr w:type="spellEnd"/>
+      <w:r>
+        <w:t xml:space="preserve"> the screen or if a finger has been released. This does not include if a finger is being pressed down on the same position, causing the joystick to not recognise moving to the same position. To fix this, an integer with different states was used, so it would only turn off when a finger was released. This worked for both joysticks, however i was still unable to use more than one finger on the screen. This is because in android studio, subsequent fingers are not tracked by the </w:t>
+      </w:r>
+      <w:proofErr w:type="spellStart"/>
+      <w:r>
+        <w:t>comventional</w:t>
+      </w:r>
+      <w:proofErr w:type="spellEnd"/>
+      <w:r>
+        <w:t xml:space="preserve"> actions, but instead by an action pointer, which gives an index to the subsequent fingers. These subsequent actions also do not have a move action, meaning they could not detect movement from subsequent fingers, and would not update the position of the joystick.</w:t>
+      </w:r>
+    </w:p>
+    <w:p>
+      <w:r>
+        <w:t xml:space="preserve">After searching around the topic, i found several topics with roughly the same problem as me, and used a mixture of answers to create the answer for my project. Although it is a bit messy, the fix works properly, and both joysticks </w:t>
+      </w:r>
+      <w:proofErr w:type="spellStart"/>
+      <w:r>
+        <w:t>cpuld</w:t>
+      </w:r>
+      <w:proofErr w:type="spellEnd"/>
+      <w:r>
+        <w:t xml:space="preserve"> </w:t>
+      </w:r>
+      <w:proofErr w:type="spellStart"/>
+      <w:r>
+        <w:t>ve</w:t>
+      </w:r>
+      <w:proofErr w:type="spellEnd"/>
+      <w:r>
+        <w:t xml:space="preserve"> used properly.</w:t>
+      </w:r>
+    </w:p>
+    <w:p/>
+    <w:p>
+      <w:r>
+        <w:t>(Reference answers?)(talk about releasing first finger and second finger becomes first finger?)</w:t>
+      </w:r>
+    </w:p>
+    <w:p/>
+    <w:p/>
+    <w:p/>
+    <w:p/>
+    <w:p/>
+    <w:p/>
+    <w:p>
+      <w:r>
+        <w:t>Buttons</w:t>
+      </w:r>
+    </w:p>
+    <w:p/>
+    <w:p>
+      <w:r>
+        <w:t>Similar to joysticks, buttons have been implemented as a class, which has a texture which can be displayed on screen. On update, if the screen is pressed, the class will check if the finger is within the bounds of the button. If so, it will return true, and the main code can then do what the button should do. By keeping it generic, it can also be used elsewhere, for example this button class is used for the player to interact with objects, opening the pause menu, and for the buttons in the pause menu.</w:t>
+      </w:r>
+    </w:p>
+    <w:p>
+      <w:r>
+        <w:t xml:space="preserve">It has different constructors for different buttons, for example the options and interact button are squares, however the resume and return to menu buttons are rectangles, and need to be scaled to the size of the screen. The way textures work, they must be a size of 2 to the power of n. For example we </w:t>
+      </w:r>
+      <w:proofErr w:type="spellStart"/>
+      <w:r>
+        <w:t>cant</w:t>
+      </w:r>
+      <w:proofErr w:type="spellEnd"/>
+      <w:r>
+        <w:t xml:space="preserve"> have a texture be loaded as a 100x100 image. Instead, for the resume and return to menu button, they use a small texture, but the button itself is a different size, so the texture is repeated to fit the difference.</w:t>
+      </w:r>
+    </w:p>
+    <w:p/>
+    <w:p>
+      <w:r>
+        <w:t>Text</w:t>
+      </w:r>
+    </w:p>
+    <w:p/>
+    <w:p>
+      <w:r>
+        <w:t>In the interim, text was drawn as a texture, however, using j-</w:t>
+      </w:r>
+      <w:proofErr w:type="spellStart"/>
+      <w:r>
+        <w:t>pct</w:t>
+      </w:r>
+      <w:proofErr w:type="spellEnd"/>
+      <w:r>
+        <w:t xml:space="preserve">, i can draw text similarly to using shaders for text, where an image of the alphabet is loaded, and </w:t>
+      </w:r>
+      <w:proofErr w:type="spellStart"/>
+      <w:r>
+        <w:t>seperated</w:t>
+      </w:r>
+      <w:proofErr w:type="spellEnd"/>
+      <w:r>
+        <w:t xml:space="preserve"> into multiple images of single characters, then a string is read, and each character of the string is read and drawn.</w:t>
+      </w:r>
+    </w:p>
+    <w:p/>
+    <w:p>
+      <w:r>
+        <w:t>Pause menu</w:t>
+      </w:r>
+    </w:p>
+    <w:p/>
+    <w:p>
+      <w:r>
+        <w:t>The pause menu is a class, which draws a rectangle, relative to the screen size, and displays a pause menu, along with options for resuming the game or returning to the menu. When this happens, a variable for whether the game is paused is set true, which then stops any updating for character movement or turning, and stops the player from trying to use any buttons.</w:t>
+      </w:r>
+    </w:p>
+    <w:p/>
+    <w:p>
+      <w:r>
+        <w:lastRenderedPageBreak/>
+        <w:t>Sep levels</w:t>
+      </w:r>
+    </w:p>
+    <w:p/>
+    <w:p>
+      <w:r>
+        <w:t xml:space="preserve">To separate the code up better, each floor of the game is created as its own class, which is then used from the </w:t>
+      </w:r>
+      <w:proofErr w:type="spellStart"/>
+      <w:r>
+        <w:t>GameSurfaceView</w:t>
+      </w:r>
+      <w:proofErr w:type="spellEnd"/>
+      <w:r>
+        <w:t>. As a central hub, it can run the class for the current floor, and read data and move around the map, without affecting the other floors. This is mostly useful for the design of the floor, as each floor is different, and objects on one floor should not appear on other floors</w:t>
+      </w:r>
+    </w:p>
+    <w:p/>
+    <w:p>
+      <w:r>
+        <w:t>Collisions (</w:t>
+      </w:r>
+      <w:proofErr w:type="spellStart"/>
+      <w:r>
+        <w:t>aabb</w:t>
+      </w:r>
+      <w:proofErr w:type="spellEnd"/>
+      <w:r>
+        <w:t>)</w:t>
+      </w:r>
+    </w:p>
+    <w:p/>
+    <w:p>
+      <w:r>
+        <w:t>For collision detection, the game uses a Collision Map class, which can be passed collision areas the player cannot enter. When moving, this class is called, and it checks if we will be colliding with anything in the next frame. If this is true, we will move back to where we were last frame, effectively not moving. On the walls, where a collisions in either x or y can be checked separately, we can 'slide' along the walls, whereas objects in a room, which have both their x and y checked at the same time, cannot be 'slid' around</w:t>
+      </w:r>
+    </w:p>
+    <w:p/>
+    <w:p>
+      <w:r>
+        <w:t>Keeping UI relative to screen</w:t>
+      </w:r>
+    </w:p>
+    <w:p/>
+    <w:p>
+      <w:r>
+        <w:t xml:space="preserve">As explained in earlier parts, certain parts of the game, such as the joysticks or buttons, must be positioned relative to the screen size. As there are a wide variety of smart phones (especially with the Android OS) parts of the game must fit within the screen size. For example, the phone i used while creating the game is the Samsung Galaxy Note 3, a relatively large phone with a screen of 1080x1920 pixels. Instead of placing buttons at 960 pixels in x (half of 1920, as the game is played sideways) the button is placed at half the screen width, represented in code using </w:t>
+      </w:r>
+      <w:proofErr w:type="spellStart"/>
+      <w:r>
+        <w:t>pPoint</w:t>
+      </w:r>
+      <w:proofErr w:type="spellEnd"/>
+      <w:r>
+        <w:t xml:space="preserve"> (SHOW PICS OF CODE) . </w:t>
+      </w:r>
+      <w:proofErr w:type="spellStart"/>
+      <w:r>
+        <w:t>pPoint</w:t>
+      </w:r>
+      <w:proofErr w:type="spellEnd"/>
+      <w:r>
+        <w:t xml:space="preserve"> has an x and y variable, which is set the size of the screen.</w:t>
+      </w:r>
+    </w:p>
+    <w:p/>
+    <w:p>
+      <w:r>
+        <w:t>Simplified game</w:t>
+      </w:r>
+    </w:p>
+    <w:p/>
+    <w:p/>
+    <w:p/>
+    <w:p>
+      <w:r>
+        <w:t>Inventory and using items</w:t>
+      </w:r>
+    </w:p>
+    <w:p/>
+    <w:p>
+      <w:r>
+        <w:lastRenderedPageBreak/>
+        <w:t xml:space="preserve">As part of the game, the player can collect certain items to help them progress through the game. The player collects these by pressing the interact button when close enough to an object, and looking at it. In code, this is simply a </w:t>
+      </w:r>
+      <w:proofErr w:type="spellStart"/>
+      <w:r>
+        <w:t>boolean</w:t>
+      </w:r>
+      <w:proofErr w:type="spellEnd"/>
+      <w:r>
+        <w:t xml:space="preserve"> variable, letting us know if the player does or does not have the item. Once collected, a picture of the item will show up on the screen, and can be pressed to then use, for example a key card, which can then be used to open certain doors. To show an item is selected, two versions of the same image of the item exists, one which has a box drawn over it, symbolising it being used (SHOW PIC OF TEXTURES).</w:t>
+      </w:r>
       <w:bookmarkStart w:id="0" w:name="_GoBack"/>
       <w:bookmarkEnd w:id="0"/>
-    </w:p>
-    <w:p>
-      <w:r>
-        <w:t xml:space="preserve">The puzzles need to be somewhat short and </w:t>
-      </w:r>
-      <w:proofErr w:type="spellStart"/>
-      <w:r>
-        <w:t>consise</w:t>
-      </w:r>
-      <w:proofErr w:type="spellEnd"/>
-      <w:r>
-        <w:t xml:space="preserve">. </w:t>
-      </w:r>
-      <w:proofErr w:type="gramStart"/>
-      <w:r>
-        <w:t xml:space="preserve">They </w:t>
-      </w:r>
-      <w:proofErr w:type="spellStart"/>
-      <w:r>
-        <w:t>arent</w:t>
-      </w:r>
-      <w:proofErr w:type="spellEnd"/>
-      <w:r>
-        <w:t xml:space="preserve"> the main part of the game, more of an add-on or chance to show my skills.</w:t>
-      </w:r>
-      <w:proofErr w:type="gramEnd"/>
-      <w:r>
-        <w:t xml:space="preserve"> They'll be probably logical/ mathematical, probably in the form of moving or using shapes? (Look at 999 or prof </w:t>
-      </w:r>
-      <w:proofErr w:type="spellStart"/>
-      <w:proofErr w:type="gramStart"/>
-      <w:r>
-        <w:t>layton</w:t>
-      </w:r>
-      <w:proofErr w:type="spellEnd"/>
-      <w:proofErr w:type="gramEnd"/>
-      <w:r>
-        <w:t xml:space="preserve"> for inspiration. </w:t>
-      </w:r>
-      <w:proofErr w:type="gramStart"/>
-      <w:r>
-        <w:t>Research of puzzles?</w:t>
-      </w:r>
-      <w:proofErr w:type="gramEnd"/>
-      <w:r>
-        <w:t xml:space="preserve"> </w:t>
-      </w:r>
-      <w:proofErr w:type="gramStart"/>
-      <w:r>
-        <w:t>Only if a lot of spare time).</w:t>
-      </w:r>
-      <w:proofErr w:type="gramEnd"/>
     </w:p>
     <w:sectPr>
       <w:headerReference w:type="default" r:id="rId11"/>

</xml_diff>

<commit_message>
Cleaned up some write up
</commit_message>
<xml_diff>
--- a/Stuff.docx
+++ b/Stuff.docx
@@ -10,29 +10,13 @@
         <w:t>separates</w:t>
       </w:r>
       <w:r>
-        <w:t xml:space="preserve"> the project into Activities, Classes and Views. </w:t>
-      </w:r>
-      <w:proofErr w:type="gramStart"/>
-      <w:r>
-        <w:t>Activities contains</w:t>
-      </w:r>
-      <w:proofErr w:type="gramEnd"/>
-      <w:r>
-        <w:t xml:space="preserve"> the different ‘screens’ of the game, such as the </w:t>
+        <w:t xml:space="preserve"> the project into Activities, Classes and Views. Activities contain the different ‘screens’ of the game, such as the </w:t>
       </w:r>
       <w:r>
         <w:t>start-up</w:t>
       </w:r>
       <w:r>
-        <w:t xml:space="preserve"> screen, the options screen, etc. </w:t>
-      </w:r>
-      <w:proofErr w:type="gramStart"/>
-      <w:r>
-        <w:t>Classes contains</w:t>
-      </w:r>
-      <w:proofErr w:type="gramEnd"/>
-      <w:r>
-        <w:t xml:space="preserve"> the java classes we use to define objects, for example the player, certain objects in the world, etc. Lastly the Views are how the game is displayed. The game uses a surface view to render and draw objects.</w:t>
+        <w:t xml:space="preserve"> screen, the options screen, etc. Classes contains the java classes we use to define objects, for example the player, certain objects in the world, etc. Lastly the Views are how the game is displayed. The game uses a surface view to render and draw objects.</w:t>
       </w:r>
     </w:p>
     <w:p/>
@@ -421,15 +405,7 @@
         <w:t xml:space="preserve">The various check boxes, radio boxes and seek bars can be accessed with Java pointers, searching for the ID of a widget. Using this we can access and change these widgets from the Activity code. </w:t>
       </w:r>
       <w:r>
-        <w:t xml:space="preserve">Widgets such as buttons are given an </w:t>
-      </w:r>
-      <w:proofErr w:type="spellStart"/>
-      <w:r>
-        <w:t>onClick</w:t>
-      </w:r>
-      <w:proofErr w:type="spellEnd"/>
-      <w:r>
-        <w:t xml:space="preserve"> variable, which becomes a function in the Activity code.</w:t>
+        <w:t>Widgets such as buttons are given an onClick variable, which becomes a function in the Activity code.</w:t>
       </w:r>
     </w:p>
     <w:p>
@@ -476,12 +452,6 @@
       </w:r>
     </w:p>
     <w:p>
-      <w:r>
-        <w:lastRenderedPageBreak/>
-        <w:br w:type="page"/>
-      </w:r>
-    </w:p>
-    <w:p>
       <w:pPr>
         <w:pStyle w:val="Heading2"/>
       </w:pPr>
@@ -501,49 +471,87 @@
       <w:pPr>
         <w:pStyle w:val="Heading3"/>
       </w:pPr>
-      <w:proofErr w:type="spellStart"/>
-      <w:r>
-        <w:t>Seperating</w:t>
-      </w:r>
-      <w:proofErr w:type="spellEnd"/>
-      <w:r>
-        <w:t xml:space="preserve"> the Game Activity and Game </w:t>
-      </w:r>
-      <w:proofErr w:type="spellStart"/>
-      <w:r>
-        <w:t>Sufave</w:t>
-      </w:r>
-      <w:proofErr w:type="spellEnd"/>
-      <w:r>
-        <w:t xml:space="preserve"> View.</w:t>
-      </w:r>
-    </w:p>
-    <w:p/>
-    <w:p>
-      <w:r>
-        <w:t xml:space="preserve">The game activity originally had the surface view integrated into the code  although this made it easy to use variable between the two, this also made the code very messy and not very maintainable. I </w:t>
-      </w:r>
-      <w:proofErr w:type="spellStart"/>
-      <w:r>
-        <w:t>seperated</w:t>
-      </w:r>
-      <w:proofErr w:type="spellEnd"/>
-      <w:r>
-        <w:t xml:space="preserve"> this into an activity and a surface view class, however, this could potential break the code, and j-PCT may not actually work when doing this. To avoid changing the main code,  i created a branch on </w:t>
-      </w:r>
-      <w:proofErr w:type="spellStart"/>
-      <w:r>
-        <w:t>Github</w:t>
-      </w:r>
-      <w:proofErr w:type="spellEnd"/>
+      <w:r>
+        <w:t>Separating</w:t>
+      </w:r>
+      <w:r>
+        <w:t xml:space="preserve"> the Game Activity and Game Su</w:t>
+      </w:r>
+      <w:r>
+        <w:t>r</w:t>
+      </w:r>
+      <w:r>
+        <w:t>fa</w:t>
+      </w:r>
+      <w:r>
+        <w:t>ce View</w:t>
+      </w:r>
+    </w:p>
+    <w:p/>
+    <w:p>
+      <w:r>
+        <w:t>The G</w:t>
+      </w:r>
+      <w:r>
+        <w:t xml:space="preserve">ame </w:t>
+      </w:r>
+      <w:r>
+        <w:t>A</w:t>
+      </w:r>
+      <w:r>
+        <w:t>ctivity</w:t>
+      </w:r>
+      <w:r>
+        <w:t xml:space="preserve"> from the interim deadline</w:t>
+      </w:r>
+      <w:r>
+        <w:t xml:space="preserve"> originally had the surface view integrated in</w:t>
+      </w:r>
+      <w:r>
+        <w:t>to the activity.</w:t>
+      </w:r>
+      <w:r>
+        <w:t xml:space="preserve"> </w:t>
+      </w:r>
+      <w:r>
+        <w:t>A</w:t>
+      </w:r>
+      <w:r>
+        <w:t>lthough this made it easy to use variable</w:t>
+      </w:r>
+      <w:r>
+        <w:t>s</w:t>
+      </w:r>
+      <w:r>
+        <w:t xml:space="preserve"> between the two, this also made the code very messy and not very maintainable. I </w:t>
+      </w:r>
+      <w:r>
+        <w:t>separated</w:t>
+      </w:r>
+      <w:r>
+        <w:t xml:space="preserve"> this into an activity and a surface view class, however, this could potential break the code, and j-PCT may not actually work when doing this. To avoid changing the main code,</w:t>
+      </w:r>
+      <w:r>
+        <w:t xml:space="preserve"> while also being able to test a potentially better layout,</w:t>
+      </w:r>
+      <w:r>
+        <w:t xml:space="preserve"> </w:t>
+      </w:r>
+      <w:r>
+        <w:t>I</w:t>
+      </w:r>
+      <w:r>
+        <w:t xml:space="preserve"> created a branch on </w:t>
+      </w:r>
+      <w:r>
+        <w:t>GitHub</w:t>
+      </w:r>
       <w:r>
         <w:t xml:space="preserve">, to test </w:t>
       </w:r>
-      <w:proofErr w:type="spellStart"/>
-      <w:r>
-        <w:t>seperating</w:t>
-      </w:r>
-      <w:proofErr w:type="spellEnd"/>
+      <w:r>
+        <w:t>separating</w:t>
+      </w:r>
       <w:r>
         <w:t xml:space="preserve"> the two apart.</w:t>
       </w:r>
@@ -552,66 +560,890 @@
       <w:r>
         <w:t xml:space="preserve">With a branch on </w:t>
       </w:r>
-      <w:proofErr w:type="spellStart"/>
-      <w:r>
-        <w:t>Github</w:t>
-      </w:r>
-      <w:proofErr w:type="spellEnd"/>
+      <w:r>
+        <w:t>GitHub, I am</w:t>
+      </w:r>
+      <w:r>
+        <w:t xml:space="preserve"> able to test different things and push them to the repository, without worry of replacing the original code, essentially having a sep</w:t>
+      </w:r>
+      <w:r>
+        <w:t>a</w:t>
+      </w:r>
+      <w:r>
+        <w:t xml:space="preserve">rate repository. Once </w:t>
+      </w:r>
+      <w:r>
+        <w:t>I am</w:t>
+      </w:r>
+      <w:r>
+        <w:t xml:space="preserve"> done with this branch, </w:t>
+      </w:r>
+      <w:r>
+        <w:t>I</w:t>
+      </w:r>
+      <w:r>
+        <w:t xml:space="preserve"> can</w:t>
+      </w:r>
+      <w:r>
+        <w:t xml:space="preserve"> then</w:t>
+      </w:r>
+      <w:r>
+        <w:t xml:space="preserve"> either merge the two, saving the changes </w:t>
+      </w:r>
+      <w:r>
+        <w:t>I have</w:t>
+      </w:r>
+      <w:r>
+        <w:t xml:space="preserve"> don</w:t>
+      </w:r>
+      <w:r>
+        <w:t>e</w:t>
+      </w:r>
+      <w:r>
+        <w:t xml:space="preserve"> with the branch, or it </w:t>
+      </w:r>
+      <w:r>
+        <w:t>can be deleted, if for example any changes I</w:t>
+      </w:r>
+      <w:r>
+        <w:t xml:space="preserve"> made did not work, or if it was only for testing. </w:t>
+      </w:r>
+    </w:p>
+    <w:p>
+      <w:r>
+        <w:t xml:space="preserve">The use of branches in a project, especially a group project, is very important, as it allows members of a group to work on individual parts of the code, without worry </w:t>
+      </w:r>
+      <w:r>
+        <w:t>o</w:t>
+      </w:r>
+      <w:r>
+        <w:t>f affecting other</w:t>
+      </w:r>
+      <w:r>
+        <w:t>s</w:t>
+      </w:r>
+      <w:r>
+        <w:t xml:space="preserve"> or getting affected by others</w:t>
+      </w:r>
+      <w:r>
+        <w:t>’</w:t>
+      </w:r>
+      <w:r>
+        <w:t xml:space="preserve"> changes.</w:t>
+      </w:r>
+    </w:p>
+    <w:p/>
+    <w:p>
+      <w:pPr>
+        <w:pStyle w:val="Heading3"/>
+      </w:pPr>
+      <w:r>
+        <w:t>j-PCT World axis</w:t>
+      </w:r>
+    </w:p>
+    <w:p/>
+    <w:p>
+      <w:r>
+        <w:t>j</w:t>
+      </w:r>
+      <w:r>
+        <w:t xml:space="preserve">-PCT uses its own coordinate axis, which means transforming an object in these coordinates can be difficult. Using Maya to create a scene using objects, transforming in j-PCT would require us to reverse the </w:t>
+      </w:r>
+      <w:r>
+        <w:t>Y</w:t>
+      </w:r>
+      <w:r>
+        <w:t xml:space="preserve"> and </w:t>
+      </w:r>
+      <w:r>
+        <w:t>Z</w:t>
+      </w:r>
+      <w:r>
+        <w:t xml:space="preserve"> translations, and to reverse the </w:t>
+      </w:r>
+      <w:r>
+        <w:t>X</w:t>
+      </w:r>
+      <w:r>
+        <w:t xml:space="preserve"> and </w:t>
+      </w:r>
+      <w:r>
+        <w:t>Z</w:t>
+      </w:r>
+      <w:r>
+        <w:t xml:space="preserve"> rotations to set the objects in the right place. Instead of manually reversing the correct numbers, i created a class</w:t>
+      </w:r>
+      <w:r>
+        <w:t xml:space="preserve"> called TransformFix,</w:t>
+      </w:r>
+      <w:r>
+        <w:t xml:space="preserve"> which will allow us to pass translation or rotation vectors (as SimpleVector variables) and convert them to the correct format. This can be used as we use j-PCTs transform functions.</w:t>
+      </w:r>
+    </w:p>
+    <w:p>
+      <w:r>
+        <w:t>(PICTURE OF IN USE FOR TRANSLATION)</w:t>
+      </w:r>
+    </w:p>
+    <w:p/>
+    <w:p>
+      <w:pPr>
+        <w:pStyle w:val="Heading3"/>
+      </w:pPr>
+      <w:r>
+        <w:t>Designing in Maya and loading the scene</w:t>
+      </w:r>
+    </w:p>
+    <w:p/>
+    <w:p>
+      <w:r>
+        <w:t>For creating a scene, I used</w:t>
+      </w:r>
+      <w:r>
+        <w:t xml:space="preserve"> Autodesk</w:t>
+      </w:r>
+      <w:r>
+        <w:t xml:space="preserve"> </w:t>
+      </w:r>
+      <w:r>
+        <w:t>M</w:t>
+      </w:r>
+      <w:r>
+        <w:t xml:space="preserve">aya to position objects and to rotate them to create a scene. The translations and rotations can then be taken to the project, </w:t>
+      </w:r>
+      <w:r>
+        <w:t xml:space="preserve">and placed in the desired position and rotation. </w:t>
+      </w:r>
+      <w:r>
+        <w:t xml:space="preserve">This is how the </w:t>
+      </w:r>
+      <w:r>
+        <w:t>Floors classes work, by loading the data in the constructor.</w:t>
+      </w:r>
+    </w:p>
+    <w:p>
+      <w:r>
+        <w:lastRenderedPageBreak/>
+        <w:t>(PICTURE TO SHOW MAYA SCENE AND GAME SCENE, MULTIPLE VIEWPOINTS?)</w:t>
+      </w:r>
+    </w:p>
+    <w:p/>
+    <w:p>
+      <w:pPr>
+        <w:pStyle w:val="Heading3"/>
+      </w:pPr>
+      <w:r>
+        <w:t>Joysticks</w:t>
+      </w:r>
+    </w:p>
+    <w:p/>
+    <w:p>
+      <w:r>
+        <w:t>To emulate the j</w:t>
+      </w:r>
+      <w:r>
+        <w:t>oysticks you would have on real</w:t>
+      </w:r>
+      <w:r>
+        <w:t xml:space="preserve"> controllers, </w:t>
+      </w:r>
+      <w:r>
+        <w:t>I</w:t>
+      </w:r>
+      <w:r>
+        <w:t xml:space="preserve"> decided to create virtual joysticks, which can be used to move the player, and for the player to look around. I created a </w:t>
+      </w:r>
+      <w:r>
+        <w:t>J</w:t>
+      </w:r>
+      <w:r>
+        <w:t>oystick class, which load</w:t>
+      </w:r>
+      <w:r>
+        <w:t>s</w:t>
+      </w:r>
+      <w:r>
+        <w:t xml:space="preserve"> textures in 2</w:t>
+      </w:r>
+      <w:r>
+        <w:t>D</w:t>
+      </w:r>
+      <w:r>
+        <w:t>, and draws them over the 3</w:t>
+      </w:r>
+      <w:r>
+        <w:t>D</w:t>
+      </w:r>
+      <w:r>
+        <w:t xml:space="preserve"> game (similar to the buttons from the </w:t>
+      </w:r>
+      <w:r>
+        <w:t>interim deadline)</w:t>
+      </w:r>
+      <w:r>
+        <w:t xml:space="preserve">. These are made up of two parts: the joystick </w:t>
+      </w:r>
+      <w:r>
+        <w:t>background</w:t>
+      </w:r>
+      <w:r>
+        <w:t>, which does</w:t>
+      </w:r>
+      <w:r>
+        <w:t xml:space="preserve"> </w:t>
+      </w:r>
+      <w:r>
+        <w:t>n</w:t>
+      </w:r>
+      <w:r>
+        <w:t>o</w:t>
+      </w:r>
+      <w:r>
+        <w:t>t move, and the</w:t>
+      </w:r>
+      <w:r>
+        <w:t xml:space="preserve"> joy</w:t>
+      </w:r>
+      <w:r>
+        <w:t>stick itself, which will move around the joystick background depending on the player</w:t>
+      </w:r>
+      <w:r>
+        <w:t>’</w:t>
+      </w:r>
+      <w:r>
+        <w:t>s touch.</w:t>
+      </w:r>
+    </w:p>
+    <w:p>
+      <w:r>
+        <w:t>Next</w:t>
+      </w:r>
+      <w:r>
+        <w:t>,</w:t>
+      </w:r>
+      <w:r>
+        <w:t xml:space="preserve"> </w:t>
+      </w:r>
+      <w:r>
+        <w:t>I</w:t>
+      </w:r>
+      <w:r>
+        <w:t xml:space="preserve"> cre</w:t>
+      </w:r>
+      <w:r>
+        <w:t>ated some functions within the J</w:t>
+      </w:r>
+      <w:r>
+        <w:t>oystick class, which would limit how far the joystick detection goes, and would detect the distance from a finger to the centre of the joystick, and use this distance to move or rotate the character.</w:t>
+      </w:r>
+    </w:p>
+    <w:p>
+      <w:r>
+        <w:t xml:space="preserve">The hard part of this was sensing more than one finger on the screen, as both joysticks need to be usable simultaneously. </w:t>
+      </w:r>
+    </w:p>
+    <w:p/>
+    <w:p>
+      <w:pPr>
+        <w:pStyle w:val="Heading3"/>
+      </w:pPr>
+      <w:r>
+        <w:t>Touch-sensing</w:t>
+      </w:r>
+    </w:p>
+    <w:p/>
+    <w:p>
+      <w:r>
+        <w:t>When sensing touches in A</w:t>
+      </w:r>
+      <w:r>
+        <w:t xml:space="preserve">ndroid </w:t>
+      </w:r>
+      <w:r>
+        <w:t>S</w:t>
+      </w:r>
+      <w:r>
+        <w:t xml:space="preserve">tudio, the </w:t>
+      </w:r>
+      <w:r>
+        <w:t>touch</w:t>
+      </w:r>
+      <w:r>
+        <w:t xml:space="preserve"> event returns various numbers to symbolise the different types of actions, such as detecting when a finger touches the screen, if it is moving </w:t>
+      </w:r>
+      <w:r>
+        <w:t>around</w:t>
+      </w:r>
+      <w:r>
+        <w:t xml:space="preserve"> the screen or if a finger has been released. This does not include if a finger is being pressed down on the same position, causing the joystick to not recognise </w:t>
+      </w:r>
+      <w:r>
+        <w:t>a stationary finger</w:t>
+      </w:r>
+      <w:r>
+        <w:t>.</w:t>
+      </w:r>
+      <w:r>
+        <w:t xml:space="preserve"> This would cause the player to stop moving or turning, even though an input is being passed to the joysticks.</w:t>
+      </w:r>
+      <w:r>
+        <w:t xml:space="preserve"> To fix this, an integer with different states was used, so it would only turn</w:t>
+      </w:r>
+      <w:r>
+        <w:t xml:space="preserve"> off when a finger was released. (SHOW PIC?)</w:t>
+      </w:r>
+      <w:r>
+        <w:t xml:space="preserve"> This worked for both </w:t>
+      </w:r>
+      <w:r>
+        <w:t>joysticks;</w:t>
+      </w:r>
+      <w:r>
+        <w:t xml:space="preserve"> however</w:t>
+      </w:r>
+      <w:r>
+        <w:t>,</w:t>
+      </w:r>
+      <w:r>
+        <w:t xml:space="preserve"> </w:t>
+      </w:r>
+      <w:r>
+        <w:t>I</w:t>
+      </w:r>
+      <w:r>
+        <w:t xml:space="preserve"> was still unable to use more than one finger on the screen. This is because in </w:t>
+      </w:r>
+      <w:r>
+        <w:t>A</w:t>
+      </w:r>
+      <w:r>
+        <w:t xml:space="preserve">ndroid </w:t>
+      </w:r>
+      <w:r>
+        <w:t>S</w:t>
+      </w:r>
+      <w:r>
+        <w:t xml:space="preserve">tudio, subsequent fingers are not tracked by the </w:t>
+      </w:r>
+      <w:r>
+        <w:t>conventional</w:t>
+      </w:r>
+      <w:r>
+        <w:t xml:space="preserve"> actions</w:t>
+      </w:r>
+      <w:r>
+        <w:t xml:space="preserve"> explained above</w:t>
+      </w:r>
+      <w:r>
+        <w:t>, but instead by an action pointer, which gives an index to the subsequent fingers. These subsequent actions also do not have a move action, meaning they could not detect movement from subsequent fingers, and would not update the position of the joystick.</w:t>
+      </w:r>
+    </w:p>
+    <w:p>
+      <w:r>
+        <w:rPr>
+          <w:noProof/>
+        </w:rPr>
+        <mc:AlternateContent>
+          <mc:Choice Requires="wps">
+            <w:drawing>
+              <wp:anchor distT="0" distB="0" distL="114300" distR="114300" simplePos="0" relativeHeight="251663360" behindDoc="0" locked="0" layoutInCell="1" allowOverlap="1" wp14:anchorId="7A0270E3" wp14:editId="4AB1AAC7">
+                <wp:simplePos x="0" y="0"/>
+                <wp:positionH relativeFrom="column">
+                  <wp:posOffset>2938780</wp:posOffset>
+                </wp:positionH>
+                <wp:positionV relativeFrom="paragraph">
+                  <wp:posOffset>9525</wp:posOffset>
+                </wp:positionV>
+                <wp:extent cx="2743200" cy="1273175"/>
+                <wp:effectExtent l="0" t="0" r="19050" b="22225"/>
+                <wp:wrapSquare wrapText="bothSides"/>
+                <wp:docPr id="4" name="Text Box 2"/>
+                <wp:cNvGraphicFramePr>
+                  <a:graphicFrameLocks xmlns:a="http://schemas.openxmlformats.org/drawingml/2006/main"/>
+                </wp:cNvGraphicFramePr>
+                <a:graphic xmlns:a="http://schemas.openxmlformats.org/drawingml/2006/main">
+                  <a:graphicData uri="http://schemas.microsoft.com/office/word/2010/wordprocessingShape">
+                    <wps:wsp>
+                      <wps:cNvSpPr txBox="1">
+                        <a:spLocks noChangeArrowheads="1"/>
+                      </wps:cNvSpPr>
+                      <wps:spPr bwMode="auto">
+                        <a:xfrm>
+                          <a:off x="0" y="0"/>
+                          <a:ext cx="2743200" cy="1273175"/>
+                        </a:xfrm>
+                        <a:prstGeom prst="rect">
+                          <a:avLst/>
+                        </a:prstGeom>
+                        <a:solidFill>
+                          <a:srgbClr val="FFFFFF"/>
+                        </a:solidFill>
+                        <a:ln w="9525">
+                          <a:solidFill>
+                            <a:srgbClr val="000000"/>
+                          </a:solidFill>
+                          <a:miter lim="800000"/>
+                          <a:headEnd/>
+                          <a:tailEnd/>
+                        </a:ln>
+                      </wps:spPr>
+                      <wps:txbx>
+                        <w:txbxContent>
+                          <w:tbl>
+                            <w:tblPr>
+                              <w:tblStyle w:val="TableGrid"/>
+                              <w:tblW w:w="4219" w:type="dxa"/>
+                              <w:tblLayout w:type="fixed"/>
+                              <w:tblLook w:val="04A0" w:firstRow="1" w:lastRow="0" w:firstColumn="1" w:lastColumn="0" w:noHBand="0" w:noVBand="1"/>
+                            </w:tblPr>
+                            <w:tblGrid>
+                              <w:gridCol w:w="1668"/>
+                              <w:gridCol w:w="2551"/>
+                            </w:tblGrid>
+                            <w:tr>
+                              <w:tc>
+                                <w:tcPr>
+                                  <w:tcW w:w="1668" w:type="dxa"/>
+                                </w:tcPr>
+                                <w:p>
+                                  <w:pPr>
+                                    <w:jc w:val="center"/>
+                                  </w:pPr>
+                                  <w:r>
+                                    <w:t>1</w:t>
+                                  </w:r>
+                                  <w:r>
+                                    <w:rPr>
+                                      <w:vertAlign w:val="superscript"/>
+                                    </w:rPr>
+                                    <w:t>st</w:t>
+                                  </w:r>
+                                  <w:r>
+                                    <w:t xml:space="preserve"> Finger</w:t>
+                                  </w:r>
+                                </w:p>
+                              </w:tc>
+                              <w:tc>
+                                <w:tcPr>
+                                  <w:tcW w:w="2551" w:type="dxa"/>
+                                </w:tcPr>
+                                <w:p>
+                                  <w:pPr>
+                                    <w:jc w:val="center"/>
+                                  </w:pPr>
+                                  <w:r>
+                                    <w:t>Subsequent Fingers</w:t>
+                                  </w:r>
+                                </w:p>
+                              </w:tc>
+                            </w:tr>
+                            <w:tr>
+                              <w:tc>
+                                <w:tcPr>
+                                  <w:tcW w:w="1668" w:type="dxa"/>
+                                </w:tcPr>
+                                <w:p>
+                                  <w:pPr>
+                                    <w:jc w:val="center"/>
+                                  </w:pPr>
+                                  <w:r>
+                                    <w:t>ACTION_DOWN</w:t>
+                                  </w:r>
+                                </w:p>
+                              </w:tc>
+                              <w:tc>
+                                <w:tcPr>
+                                  <w:tcW w:w="2551" w:type="dxa"/>
+                                </w:tcPr>
+                                <w:p>
+                                  <w:pPr>
+                                    <w:jc w:val="center"/>
+                                  </w:pPr>
+                                  <w:r>
+                                    <w:t>ACTION_POINTER_DOWN</w:t>
+                                  </w:r>
+                                </w:p>
+                              </w:tc>
+                            </w:tr>
+                            <w:tr>
+                              <w:tc>
+                                <w:tcPr>
+                                  <w:tcW w:w="1668" w:type="dxa"/>
+                                </w:tcPr>
+                                <w:p>
+                                  <w:pPr>
+                                    <w:jc w:val="center"/>
+                                  </w:pPr>
+                                  <w:r>
+                                    <w:t>ACTION_UP</w:t>
+                                  </w:r>
+                                </w:p>
+                              </w:tc>
+                              <w:tc>
+                                <w:tcPr>
+                                  <w:tcW w:w="2551" w:type="dxa"/>
+                                </w:tcPr>
+                                <w:p>
+                                  <w:pPr>
+                                    <w:jc w:val="center"/>
+                                  </w:pPr>
+                                  <w:r>
+                                    <w:t>ACTION_POINTER_UP</w:t>
+                                  </w:r>
+                                </w:p>
+                              </w:tc>
+                            </w:tr>
+                            <w:tr>
+                              <w:tc>
+                                <w:tcPr>
+                                  <w:tcW w:w="1668" w:type="dxa"/>
+                                </w:tcPr>
+                                <w:p>
+                                  <w:pPr>
+                                    <w:jc w:val="center"/>
+                                  </w:pPr>
+                                  <w:r>
+                                    <w:t>ACTION_MOVE</w:t>
+                                  </w:r>
+                                </w:p>
+                              </w:tc>
+                              <w:tc>
+                                <w:tcPr>
+                                  <w:tcW w:w="2551" w:type="dxa"/>
+                                </w:tcPr>
+                                <w:p>
+                                  <w:pPr>
+                                    <w:jc w:val="center"/>
+                                  </w:pPr>
+                                  <w:r>
+                                    <w:t>No Move for pointers</w:t>
+                                  </w:r>
+                                </w:p>
+                              </w:tc>
+                            </w:tr>
+                          </w:tbl>
+                          <w:p>
+                            <w:pPr>
+                              <w:jc w:val="center"/>
+                            </w:pPr>
+                            <w:r>
+                              <w:t>Fig.X – Inputs from the touch screen. Only the 1</w:t>
+                            </w:r>
+                            <w:r>
+                              <w:rPr>
+                                <w:vertAlign w:val="superscript"/>
+                              </w:rPr>
+                              <w:t>st</w:t>
+                            </w:r>
+                            <w:r>
+                              <w:t xml:space="preserve"> finger has a move input</w:t>
+                            </w:r>
+                          </w:p>
+                        </w:txbxContent>
+                      </wps:txbx>
+                      <wps:bodyPr rot="0" vert="horz" wrap="square" lIns="91440" tIns="45720" rIns="91440" bIns="45720" anchor="t" anchorCtr="0">
+                        <a:noAutofit/>
+                      </wps:bodyPr>
+                    </wps:wsp>
+                  </a:graphicData>
+                </a:graphic>
+                <wp14:sizeRelH relativeFrom="margin">
+                  <wp14:pctWidth>0</wp14:pctWidth>
+                </wp14:sizeRelH>
+                <wp14:sizeRelV relativeFrom="margin">
+                  <wp14:pctHeight>0</wp14:pctHeight>
+                </wp14:sizeRelV>
+              </wp:anchor>
+            </w:drawing>
+          </mc:Choice>
+          <mc:Fallback>
+            <w:pict>
+              <v:shapetype id="_x0000_t202" coordsize="21600,21600" o:spt="202" path="m,l,21600r21600,l21600,xe">
+                <v:stroke joinstyle="miter"/>
+                <v:path gradientshapeok="t" o:connecttype="rect"/>
+              </v:shapetype>
+              <v:shape id="Text Box 2" o:spid="_x0000_s1029" type="#_x0000_t202" style="position:absolute;margin-left:231.4pt;margin-top:.75pt;width:3in;height:100.25pt;z-index:251663360;visibility:visible;mso-wrap-style:square;mso-width-percent:0;mso-height-percent:0;mso-wrap-distance-left:9pt;mso-wrap-distance-top:0;mso-wrap-distance-right:9pt;mso-wrap-distance-bottom:0;mso-position-horizontal:absolute;mso-position-horizontal-relative:text;mso-position-vertical:absolute;mso-position-vertical-relative:text;mso-width-percent:0;mso-height-percent:0;mso-width-relative:margin;mso-height-relative:margin;v-text-anchor:top" o:gfxdata="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">
+                <v:textbox>
+                  <w:txbxContent>
+                    <w:tbl>
+                      <w:tblPr>
+                        <w:tblStyle w:val="TableGrid"/>
+                        <w:tblW w:w="4219" w:type="dxa"/>
+                        <w:tblLayout w:type="fixed"/>
+                        <w:tblLook w:val="04A0" w:firstRow="1" w:lastRow="0" w:firstColumn="1" w:lastColumn="0" w:noHBand="0" w:noVBand="1"/>
+                      </w:tblPr>
+                      <w:tblGrid>
+                        <w:gridCol w:w="1668"/>
+                        <w:gridCol w:w="2551"/>
+                      </w:tblGrid>
+                      <w:tr>
+                        <w:tc>
+                          <w:tcPr>
+                            <w:tcW w:w="1668" w:type="dxa"/>
+                          </w:tcPr>
+                          <w:p>
+                            <w:pPr>
+                              <w:jc w:val="center"/>
+                            </w:pPr>
+                            <w:r>
+                              <w:t>1</w:t>
+                            </w:r>
+                            <w:r>
+                              <w:rPr>
+                                <w:vertAlign w:val="superscript"/>
+                              </w:rPr>
+                              <w:t>st</w:t>
+                            </w:r>
+                            <w:r>
+                              <w:t xml:space="preserve"> Finger</w:t>
+                            </w:r>
+                          </w:p>
+                        </w:tc>
+                        <w:tc>
+                          <w:tcPr>
+                            <w:tcW w:w="2551" w:type="dxa"/>
+                          </w:tcPr>
+                          <w:p>
+                            <w:pPr>
+                              <w:jc w:val="center"/>
+                            </w:pPr>
+                            <w:r>
+                              <w:t>Subsequent Fingers</w:t>
+                            </w:r>
+                          </w:p>
+                        </w:tc>
+                      </w:tr>
+                      <w:tr>
+                        <w:tc>
+                          <w:tcPr>
+                            <w:tcW w:w="1668" w:type="dxa"/>
+                          </w:tcPr>
+                          <w:p>
+                            <w:pPr>
+                              <w:jc w:val="center"/>
+                            </w:pPr>
+                            <w:r>
+                              <w:t>ACTION_DOWN</w:t>
+                            </w:r>
+                          </w:p>
+                        </w:tc>
+                        <w:tc>
+                          <w:tcPr>
+                            <w:tcW w:w="2551" w:type="dxa"/>
+                          </w:tcPr>
+                          <w:p>
+                            <w:pPr>
+                              <w:jc w:val="center"/>
+                            </w:pPr>
+                            <w:r>
+                              <w:t>ACTION_POINTER_DOWN</w:t>
+                            </w:r>
+                          </w:p>
+                        </w:tc>
+                      </w:tr>
+                      <w:tr>
+                        <w:tc>
+                          <w:tcPr>
+                            <w:tcW w:w="1668" w:type="dxa"/>
+                          </w:tcPr>
+                          <w:p>
+                            <w:pPr>
+                              <w:jc w:val="center"/>
+                            </w:pPr>
+                            <w:r>
+                              <w:t>ACTION_UP</w:t>
+                            </w:r>
+                          </w:p>
+                        </w:tc>
+                        <w:tc>
+                          <w:tcPr>
+                            <w:tcW w:w="2551" w:type="dxa"/>
+                          </w:tcPr>
+                          <w:p>
+                            <w:pPr>
+                              <w:jc w:val="center"/>
+                            </w:pPr>
+                            <w:r>
+                              <w:t>ACTION_POINTER_UP</w:t>
+                            </w:r>
+                          </w:p>
+                        </w:tc>
+                      </w:tr>
+                      <w:tr>
+                        <w:tc>
+                          <w:tcPr>
+                            <w:tcW w:w="1668" w:type="dxa"/>
+                          </w:tcPr>
+                          <w:p>
+                            <w:pPr>
+                              <w:jc w:val="center"/>
+                            </w:pPr>
+                            <w:r>
+                              <w:t>ACTION_MOVE</w:t>
+                            </w:r>
+                          </w:p>
+                        </w:tc>
+                        <w:tc>
+                          <w:tcPr>
+                            <w:tcW w:w="2551" w:type="dxa"/>
+                          </w:tcPr>
+                          <w:p>
+                            <w:pPr>
+                              <w:jc w:val="center"/>
+                            </w:pPr>
+                            <w:r>
+                              <w:t>No Move for pointers</w:t>
+                            </w:r>
+                          </w:p>
+                        </w:tc>
+                      </w:tr>
+                    </w:tbl>
+                    <w:p>
+                      <w:pPr>
+                        <w:jc w:val="center"/>
+                      </w:pPr>
+                      <w:r>
+                        <w:t>Fig.X – Inputs from the touch screen. Only the 1</w:t>
+                      </w:r>
+                      <w:r>
+                        <w:rPr>
+                          <w:vertAlign w:val="superscript"/>
+                        </w:rPr>
+                        <w:t>st</w:t>
+                      </w:r>
+                      <w:r>
+                        <w:t xml:space="preserve"> finger has a move input</w:t>
+                      </w:r>
+                    </w:p>
+                  </w:txbxContent>
+                </v:textbox>
+                <w10:wrap type="square"/>
+              </v:shape>
+            </w:pict>
+          </mc:Fallback>
+        </mc:AlternateContent>
+      </w:r>
+      <w:r>
+        <w:t xml:space="preserve">Fig.X Shows the inputs used from the touch screen. With the difficulty of using two joysticks, there were alternatives to consider, such as only using a single joystick to move and rotate the character (similar to the early </w:t>
+      </w:r>
+      <w:r>
+        <w:rPr>
+          <w:i/>
+        </w:rPr>
+        <w:t>Resident Evil</w:t>
+      </w:r>
+      <w:r>
+        <w:t xml:space="preserve"> games), or by changing one of the joysticks to a Directional-Pad, which would only detect moving forward, backward, left and right. However, a</w:t>
+      </w:r>
+      <w:r>
+        <w:t xml:space="preserve">fter searching around the topic, </w:t>
+      </w:r>
+      <w:r>
+        <w:t>I</w:t>
+      </w:r>
+      <w:r>
+        <w:t xml:space="preserve"> found several topics with roughly the same problem as me, and used a mixture of answers to create the answer for my project. Although it is a bit messy, the fix works properly, and both joysticks </w:t>
+      </w:r>
+      <w:r>
+        <w:t>can be</w:t>
+      </w:r>
+      <w:r>
+        <w:t xml:space="preserve"> used properly.</w:t>
+      </w:r>
+      <w:r>
+        <w:t xml:space="preserve"> </w:t>
+      </w:r>
+    </w:p>
+    <w:p>
+      <w:r>
+        <w:lastRenderedPageBreak/>
+        <w:t xml:space="preserve">Another problem which came up with using the joysticks was switching the ‘first’ finger. If two fingers are on the screen, and the first finger which touched the screen is lifted, the second finger becomes the ‘first’ finger, and will use the first set of inputs. </w:t>
+      </w:r>
+      <w:r>
+        <w:t>Because of these various problems, the touchEvent function in the GameSurfaceView class is a bit messy, but it has fixed most of the issues surrounding two inputs.</w:t>
+      </w:r>
+    </w:p>
+    <w:p/>
+    <w:p>
+      <w:r>
+        <w:t>(Reference answers?)</w:t>
+      </w:r>
+    </w:p>
+    <w:p/>
+    <w:p>
+      <w:pPr>
+        <w:pStyle w:val="Heading3"/>
+      </w:pPr>
+      <w:r>
+        <w:t>Buttons</w:t>
+      </w:r>
+    </w:p>
+    <w:p/>
+    <w:p>
+      <w:r>
+        <w:t>Similar to joysticks, buttons have been implemented as a class, which has a texture which can be displayed on screen. On update, if the screen is pressed, the class will check if the finger is within the bounds of the button. If so, it will return true, and the main code can then do what the button should do. By keeping it generic, it can also be used elsewhere, for example this button class is used for the player to interact with objects, opening the pause menu, and for the buttons in the pause menu.</w:t>
+      </w:r>
+    </w:p>
+    <w:p>
+      <w:r>
+        <w:t>It has different constructors for different buttons, for example the options and interact button are squares, however the resume and return to menu buttons are rectangles, and need to be scaled to the size of the screen. The way textures work, they must be a size of 2 to the power of n. For example we can</w:t>
+      </w:r>
+      <w:r>
+        <w:t>no</w:t>
+      </w:r>
+      <w:r>
+        <w:t>t have a texture be loaded as a 100x100 image. Instead, for the resume and return to menu button, they use a small texture, but the button itself is a different size, so the texture is repeated to fit the difference.</w:t>
+      </w:r>
+    </w:p>
+    <w:p/>
+    <w:p>
+      <w:pPr>
+        <w:pStyle w:val="Heading3"/>
+      </w:pPr>
+      <w:r>
+        <w:t>Text</w:t>
+      </w:r>
+    </w:p>
+    <w:p/>
+    <w:p>
+      <w:r>
+        <w:t>In the interim</w:t>
+      </w:r>
+      <w:r>
+        <w:t xml:space="preserve"> deadline</w:t>
+      </w:r>
+      <w:r>
+        <w:t>, text was drawn as a texture</w:t>
+      </w:r>
+      <w:r>
+        <w:t>. Although this is fine for a game that only uses a few different words, this project will need to use text at various parts, including potentially subtitles (TALK ABOUT SUBTITLES?). U</w:t>
+      </w:r>
+      <w:r>
+        <w:t>sing j-</w:t>
+      </w:r>
+      <w:r>
+        <w:t>PCT</w:t>
+      </w:r>
       <w:r>
         <w:t xml:space="preserve">, </w:t>
       </w:r>
-      <w:proofErr w:type="spellStart"/>
-      <w:r>
-        <w:t>im</w:t>
-      </w:r>
-      <w:proofErr w:type="spellEnd"/>
-      <w:r>
-        <w:t xml:space="preserve"> able to test different things and push them to the repository, without worry of replacing the original code, </w:t>
-      </w:r>
-      <w:proofErr w:type="spellStart"/>
-      <w:r>
-        <w:t>bu</w:t>
-      </w:r>
-      <w:proofErr w:type="spellEnd"/>
-      <w:r>
-        <w:t xml:space="preserve"> essentially having a </w:t>
-      </w:r>
-      <w:proofErr w:type="spellStart"/>
-      <w:r>
-        <w:t>seperate</w:t>
-      </w:r>
-      <w:proofErr w:type="spellEnd"/>
-      <w:r>
-        <w:t xml:space="preserve"> repository. Once </w:t>
-      </w:r>
-      <w:proofErr w:type="spellStart"/>
-      <w:r>
-        <w:t>im</w:t>
-      </w:r>
-      <w:proofErr w:type="spellEnd"/>
-      <w:r>
-        <w:t xml:space="preserve"> done with this branch, i can either merge the two, saving the changes </w:t>
-      </w:r>
-      <w:proofErr w:type="spellStart"/>
-      <w:r>
-        <w:t>ive</w:t>
-      </w:r>
-      <w:proofErr w:type="spellEnd"/>
-      <w:r>
-        <w:t xml:space="preserve"> </w:t>
-      </w:r>
-      <w:proofErr w:type="spellStart"/>
-      <w:r>
-        <w:t>dont</w:t>
-      </w:r>
-      <w:proofErr w:type="spellEnd"/>
-      <w:r>
-        <w:t xml:space="preserve"> with the branch, or it can be deleted, if any changes i made did not work, or if it was only for testing. </w:t>
-      </w:r>
-    </w:p>
-    <w:p>
-      <w:r>
-        <w:t>The use of branches in a project, especially a group project, is very important, as it allows members of a group to work on individual parts of the code, without worry pf affecting other or getting affected by others changes.</w:t>
+      <w:r>
+        <w:t xml:space="preserve">I can draw text as multiple textures, where a font or an image of an </w:t>
+      </w:r>
+      <w:r>
+        <w:t>alphabet is loaded, and sep</w:t>
+      </w:r>
+      <w:r>
+        <w:t>a</w:t>
+      </w:r>
+      <w:r>
+        <w:t>rated into multiple images of single characters</w:t>
+      </w:r>
+      <w:r>
+        <w:t>. Then when drawing text, the text is read character by character, and drawn to the screen</w:t>
+      </w:r>
+      <w:r>
+        <w:t>.</w:t>
       </w:r>
     </w:p>
     <w:p/>
@@ -620,50 +1452,83 @@
         <w:pStyle w:val="Heading3"/>
       </w:pPr>
       <w:r>
-        <w:t>j-PCT World axis</w:t>
-      </w:r>
-    </w:p>
-    <w:p/>
-    <w:p>
-      <w:r>
-        <w:t xml:space="preserve">J-PCT uses its own coordinate axis, which means transforming an object in these coordinates can be difficult. Using Maya to create a scene using objects, transforming in j-PCT would require us to reverse the y and z translations, and to reverse the x and z rotations to set the objects in the right place. Instead of manually reversing the correct numbers, i created a class (check name) which will allow us to pass translation or rotation vectors (as </w:t>
-      </w:r>
-      <w:proofErr w:type="spellStart"/>
-      <w:r>
-        <w:t>SimpleVector</w:t>
-      </w:r>
-      <w:proofErr w:type="spellEnd"/>
-      <w:r>
-        <w:t xml:space="preserve"> variables) and convert them to the correct format. This can be used as we use j-PCTs transform functions.</w:t>
-      </w:r>
-    </w:p>
-    <w:p/>
+        <w:t>Sep</w:t>
+      </w:r>
+      <w:r>
+        <w:t>arate</w:t>
+      </w:r>
+      <w:r>
+        <w:t xml:space="preserve"> levels</w:t>
+      </w:r>
+      <w:r>
+        <w:t xml:space="preserve"> (combine with scenes?)</w:t>
+      </w:r>
+    </w:p>
+    <w:p/>
+    <w:p>
+      <w:r>
+        <w:t>To separate the code up better, each floor of the game is created as its own class, which is then used from the GameSurfaceView. As a central hub, it can run the class for the current floor, and read data and move around the map, without affecting the other floors. This is mostly useful for the design of the floor, as each floor is different, and objects on one floor should not appear on other floors</w:t>
+      </w:r>
+      <w:r>
+        <w:t xml:space="preserve">. </w:t>
+      </w:r>
+    </w:p>
     <w:p>
       <w:pPr>
         <w:pStyle w:val="Heading3"/>
       </w:pPr>
       <w:r>
-        <w:t>Designing in Maya and loading the scene</w:t>
-      </w:r>
-    </w:p>
-    <w:p/>
-    <w:p>
-      <w:r>
-        <w:t xml:space="preserve">For creating a scene, I used </w:t>
-      </w:r>
-      <w:proofErr w:type="spellStart"/>
-      <w:r>
-        <w:t>maya</w:t>
-      </w:r>
-      <w:proofErr w:type="spellEnd"/>
-      <w:r>
-        <w:t xml:space="preserve"> to position objects and to rotate them to create a scene. The translations and rotations can then be taken to the project, either by manually adding it as part of the code, or by having a scene loader as part of the project, which could read in a file and parse the data. </w:t>
-      </w:r>
-    </w:p>
-    <w:p>
-      <w:r>
         <w:lastRenderedPageBreak/>
-        <w:t>This is how the scene loader works. Similar to the Media class, it is a singleton which can be used in the surface view to load the object, load the textures, and to load the positions and rotations. This is somewhat similar to how we loaded objects in the Games Programming module, parsing in a file with all the necessary information.</w:t>
+        <w:t>Collisions</w:t>
+      </w:r>
+    </w:p>
+    <w:p/>
+    <w:p>
+      <w:r>
+        <w:t xml:space="preserve">For collision detection, the game uses a Collision Map class, which can be passed collision areas the player cannot enter. When moving, this class is called, and it checks if we will be colliding with anything in the next frame. If this is true, we will move back to where we were last frame, effectively not moving. </w:t>
+      </w:r>
+      <w:r>
+        <w:t>On the walls, where a collision is</w:t>
+      </w:r>
+      <w:r>
+        <w:t xml:space="preserve"> in either </w:t>
+      </w:r>
+      <w:r>
+        <w:t>X</w:t>
+      </w:r>
+      <w:r>
+        <w:t xml:space="preserve"> or </w:t>
+      </w:r>
+      <w:r>
+        <w:t>Y</w:t>
+      </w:r>
+      <w:r>
+        <w:t xml:space="preserve"> can be checked separately, we can 'slide' along the walls, whereas objects in a room, which have both their </w:t>
+      </w:r>
+      <w:r>
+        <w:t>X</w:t>
+      </w:r>
+      <w:r>
+        <w:t xml:space="preserve"> and </w:t>
+      </w:r>
+      <w:r>
+        <w:t>Y</w:t>
+      </w:r>
+      <w:r>
+        <w:t xml:space="preserve"> checked at the same time, cannot be 'slid' around</w:t>
+      </w:r>
+      <w:r>
+        <w:t xml:space="preserve">. </w:t>
+      </w:r>
+    </w:p>
+    <w:p>
+      <w:r>
+        <w:t>As the player cannot jump or otherwise move in the Y axis, the collisions can be checked as if they are bounding boxes, checking if a position is colliding an object in one axis, and then the other. In Fig.Y, the floor it is showing in 3D is converted to a 2D collision map, which the player must move around.</w:t>
+      </w:r>
+    </w:p>
+    <w:p>
+      <w:r>
+        <w:t>(PICTURE TO SHOW SCENE IN GAME, THEN AS A 2D COLLISION MAP (USE MAYA?)) (Fig.Y)</w:t>
       </w:r>
     </w:p>
     <w:p/>
@@ -672,323 +1537,41 @@
         <w:pStyle w:val="Heading3"/>
       </w:pPr>
       <w:r>
-        <w:t>Puzzles</w:t>
-      </w:r>
-    </w:p>
-    <w:p/>
-    <w:p>
-      <w:r>
-        <w:t>The game use a few puzzles as part of the gameplay, requiring the player to solve them to continue with the game and story. When the player interacts with a puzzle, the view changes to the puzzle, (can either continue using current controls, or be able to use 'touch screen' as it were.</w:t>
-      </w:r>
-    </w:p>
-    <w:p/>
-    <w:p>
-      <w:r>
-        <w:t xml:space="preserve">The puzzles need to be somewhat short and </w:t>
-      </w:r>
-      <w:proofErr w:type="spellStart"/>
-      <w:r>
-        <w:t>consise</w:t>
-      </w:r>
-      <w:proofErr w:type="spellEnd"/>
-      <w:r>
-        <w:t xml:space="preserve">. They </w:t>
-      </w:r>
-      <w:proofErr w:type="spellStart"/>
-      <w:r>
-        <w:t>arent</w:t>
-      </w:r>
-      <w:proofErr w:type="spellEnd"/>
-      <w:r>
-        <w:t xml:space="preserve"> the main part of the game, more of an add-on or chance to show my skills. They'll be probably logical/ mathematical, probably in the form of moving or using shapes? (Look at 999 or prof </w:t>
-      </w:r>
-      <w:proofErr w:type="spellStart"/>
-      <w:r>
-        <w:t>layton</w:t>
-      </w:r>
-      <w:proofErr w:type="spellEnd"/>
-      <w:r>
-        <w:t xml:space="preserve"> for inspiration. Research of puzzles? Only if a lot of spare time).</w:t>
-      </w:r>
-    </w:p>
-    <w:p>
-      <w:r>
-        <w:br w:type="page"/>
-      </w:r>
-    </w:p>
-    <w:p>
-      <w:r>
-        <w:lastRenderedPageBreak/>
-        <w:t>Computing Project</w:t>
-      </w:r>
-    </w:p>
-    <w:p/>
-    <w:p>
-      <w:r>
-        <w:t>Joysticks</w:t>
-      </w:r>
-    </w:p>
-    <w:p/>
-    <w:p>
-      <w:r>
-        <w:t xml:space="preserve">To emulate the joysticks you would have on </w:t>
-      </w:r>
-      <w:proofErr w:type="spellStart"/>
-      <w:r>
-        <w:t>realy</w:t>
-      </w:r>
-      <w:proofErr w:type="spellEnd"/>
-      <w:r>
-        <w:t xml:space="preserve"> controllers, i decided to create virtual joysticks, which can be used to move the player, and for the player to look around. I created a joystick class, which load textures in 2d, and draws them over the 3d game (similar to the buttons from the initial hand-in. These are made up of two parts: the joystick </w:t>
-      </w:r>
-      <w:proofErr w:type="spellStart"/>
-      <w:r>
-        <w:t>backgroubd</w:t>
-      </w:r>
-      <w:proofErr w:type="spellEnd"/>
-      <w:r>
-        <w:t xml:space="preserve">, which </w:t>
-      </w:r>
-      <w:proofErr w:type="spellStart"/>
-      <w:r>
-        <w:t>doesnt</w:t>
-      </w:r>
-      <w:proofErr w:type="spellEnd"/>
-      <w:r>
-        <w:t xml:space="preserve"> move, and the </w:t>
-      </w:r>
-      <w:proofErr w:type="spellStart"/>
-      <w:r>
-        <w:t>joustick</w:t>
-      </w:r>
-      <w:proofErr w:type="spellEnd"/>
-      <w:r>
-        <w:t xml:space="preserve"> itself, which will move around the joystick background depending on the players touch.</w:t>
-      </w:r>
-    </w:p>
-    <w:p>
-      <w:r>
-        <w:t>Next i created some functions within the joystick class, which would limit how far the joystick detection goes, and would detect the distance from a finger to the centre of the joystick, and use this distance to move or rotate the character.</w:t>
-      </w:r>
-    </w:p>
-    <w:p>
-      <w:r>
-        <w:t xml:space="preserve">The hard part of this was sensing more than one finger on the screen, as both joysticks need to be usable simultaneously. </w:t>
-      </w:r>
-    </w:p>
-    <w:p/>
-    <w:p/>
-    <w:p>
-      <w:r>
-        <w:t>Touch-sensing</w:t>
-      </w:r>
-    </w:p>
-    <w:p/>
-    <w:p>
-      <w:r>
-        <w:t xml:space="preserve">When sensing touches in android studio, the </w:t>
-      </w:r>
-      <w:proofErr w:type="spellStart"/>
-      <w:r>
-        <w:t>tpuch</w:t>
-      </w:r>
-      <w:proofErr w:type="spellEnd"/>
-      <w:r>
-        <w:t xml:space="preserve"> event returns various numbers to symbolise the different types of actions, such as detecting when a finger touches the screen, if it is moving </w:t>
-      </w:r>
-      <w:proofErr w:type="spellStart"/>
-      <w:r>
-        <w:t>arpund</w:t>
-      </w:r>
-      <w:proofErr w:type="spellEnd"/>
-      <w:r>
-        <w:t xml:space="preserve"> the screen or if a finger has been released. This does not include if a finger is being pressed down on the same position, causing the joystick to not recognise moving to the same position. To fix this, an integer with different states was used, so it would only turn off when a finger was released. This worked for both joysticks, however i was still unable to use more than one finger on the screen. This is because in android studio, subsequent fingers are not tracked by the </w:t>
-      </w:r>
-      <w:proofErr w:type="spellStart"/>
-      <w:r>
-        <w:t>comventional</w:t>
-      </w:r>
-      <w:proofErr w:type="spellEnd"/>
-      <w:r>
-        <w:t xml:space="preserve"> actions, but instead by an action pointer, which gives an index to the subsequent fingers. These subsequent actions also do not have a move action, meaning they could not detect movement from subsequent fingers, and would not update the position of the joystick.</w:t>
-      </w:r>
-    </w:p>
-    <w:p>
-      <w:r>
-        <w:t xml:space="preserve">After searching around the topic, i found several topics with roughly the same problem as me, and used a mixture of answers to create the answer for my project. Although it is a bit messy, the fix works properly, and both joysticks </w:t>
-      </w:r>
-      <w:proofErr w:type="spellStart"/>
-      <w:r>
-        <w:t>cpuld</w:t>
-      </w:r>
-      <w:proofErr w:type="spellEnd"/>
-      <w:r>
-        <w:t xml:space="preserve"> </w:t>
-      </w:r>
-      <w:proofErr w:type="spellStart"/>
-      <w:r>
-        <w:t>ve</w:t>
-      </w:r>
-      <w:proofErr w:type="spellEnd"/>
-      <w:r>
-        <w:t xml:space="preserve"> used properly.</w:t>
-      </w:r>
-    </w:p>
-    <w:p/>
-    <w:p>
-      <w:r>
-        <w:t>(Reference answers?)(talk about releasing first finger and second finger becomes first finger?)</w:t>
-      </w:r>
-    </w:p>
-    <w:p/>
-    <w:p/>
-    <w:p/>
-    <w:p/>
-    <w:p/>
-    <w:p/>
-    <w:p>
-      <w:r>
-        <w:t>Buttons</w:t>
-      </w:r>
-    </w:p>
-    <w:p/>
-    <w:p>
-      <w:r>
-        <w:t>Similar to joysticks, buttons have been implemented as a class, which has a texture which can be displayed on screen. On update, if the screen is pressed, the class will check if the finger is within the bounds of the button. If so, it will return true, and the main code can then do what the button should do. By keeping it generic, it can also be used elsewhere, for example this button class is used for the player to interact with objects, opening the pause menu, and for the buttons in the pause menu.</w:t>
-      </w:r>
-    </w:p>
-    <w:p>
-      <w:r>
-        <w:t xml:space="preserve">It has different constructors for different buttons, for example the options and interact button are squares, however the resume and return to menu buttons are rectangles, and need to be scaled to the size of the screen. The way textures work, they must be a size of 2 to the power of n. For example we </w:t>
-      </w:r>
-      <w:proofErr w:type="spellStart"/>
-      <w:r>
-        <w:t>cant</w:t>
-      </w:r>
-      <w:proofErr w:type="spellEnd"/>
-      <w:r>
-        <w:t xml:space="preserve"> have a texture be loaded as a 100x100 image. Instead, for the resume and return to menu button, they use a small texture, but the button itself is a different size, so the texture is repeated to fit the difference.</w:t>
-      </w:r>
-    </w:p>
-    <w:p/>
-    <w:p>
-      <w:r>
-        <w:t>Text</w:t>
-      </w:r>
-    </w:p>
-    <w:p/>
-    <w:p>
-      <w:r>
-        <w:t>In the interim, text was drawn as a texture, however, using j-</w:t>
-      </w:r>
-      <w:proofErr w:type="spellStart"/>
-      <w:r>
-        <w:t>pct</w:t>
-      </w:r>
-      <w:proofErr w:type="spellEnd"/>
-      <w:r>
-        <w:t xml:space="preserve">, i can draw text similarly to using shaders for text, where an image of the alphabet is loaded, and </w:t>
-      </w:r>
-      <w:proofErr w:type="spellStart"/>
-      <w:r>
-        <w:t>seperated</w:t>
-      </w:r>
-      <w:proofErr w:type="spellEnd"/>
-      <w:r>
-        <w:t xml:space="preserve"> into multiple images of single characters, then a string is read, and each character of the string is read and drawn.</w:t>
-      </w:r>
-    </w:p>
-    <w:p/>
-    <w:p>
-      <w:r>
-        <w:t>Pause menu</w:t>
-      </w:r>
-    </w:p>
-    <w:p/>
-    <w:p>
-      <w:r>
-        <w:t>The pause menu is a class, which draws a rectangle, relative to the screen size, and displays a pause menu, along with options for resuming the game or returning to the menu. When this happens, a variable for whether the game is paused is set true, which then stops any updating for character movement or turning, and stops the player from trying to use any buttons.</w:t>
-      </w:r>
-    </w:p>
-    <w:p/>
-    <w:p>
-      <w:r>
-        <w:lastRenderedPageBreak/>
-        <w:t>Sep levels</w:t>
-      </w:r>
-    </w:p>
-    <w:p/>
-    <w:p>
-      <w:r>
-        <w:t xml:space="preserve">To separate the code up better, each floor of the game is created as its own class, which is then used from the </w:t>
-      </w:r>
-      <w:proofErr w:type="spellStart"/>
-      <w:r>
-        <w:t>GameSurfaceView</w:t>
-      </w:r>
-      <w:proofErr w:type="spellEnd"/>
-      <w:r>
-        <w:t>. As a central hub, it can run the class for the current floor, and read data and move around the map, without affecting the other floors. This is mostly useful for the design of the floor, as each floor is different, and objects on one floor should not appear on other floors</w:t>
-      </w:r>
-    </w:p>
-    <w:p/>
-    <w:p>
-      <w:r>
-        <w:t>Collisions (</w:t>
-      </w:r>
-      <w:proofErr w:type="spellStart"/>
-      <w:r>
-        <w:t>aabb</w:t>
-      </w:r>
-      <w:proofErr w:type="spellEnd"/>
-      <w:r>
-        <w:t>)</w:t>
-      </w:r>
-    </w:p>
-    <w:p/>
-    <w:p>
-      <w:r>
-        <w:t>For collision detection, the game uses a Collision Map class, which can be passed collision areas the player cannot enter. When moving, this class is called, and it checks if we will be colliding with anything in the next frame. If this is true, we will move back to where we were last frame, effectively not moving. On the walls, where a collisions in either x or y can be checked separately, we can 'slide' along the walls, whereas objects in a room, which have both their x and y checked at the same time, cannot be 'slid' around</w:t>
-      </w:r>
-    </w:p>
-    <w:p/>
-    <w:p>
-      <w:r>
         <w:t>Keeping UI relative to screen</w:t>
       </w:r>
     </w:p>
     <w:p/>
     <w:p>
       <w:r>
-        <w:t xml:space="preserve">As explained in earlier parts, certain parts of the game, such as the joysticks or buttons, must be positioned relative to the screen size. As there are a wide variety of smart phones (especially with the Android OS) parts of the game must fit within the screen size. For example, the phone i used while creating the game is the Samsung Galaxy Note 3, a relatively large phone with a screen of 1080x1920 pixels. Instead of placing buttons at 960 pixels in x (half of 1920, as the game is played sideways) the button is placed at half the screen width, represented in code using </w:t>
-      </w:r>
-      <w:proofErr w:type="spellStart"/>
-      <w:r>
-        <w:t>pPoint</w:t>
-      </w:r>
-      <w:proofErr w:type="spellEnd"/>
-      <w:r>
-        <w:t xml:space="preserve"> (SHOW PICS OF CODE) . </w:t>
-      </w:r>
-      <w:proofErr w:type="spellStart"/>
-      <w:r>
-        <w:t>pPoint</w:t>
-      </w:r>
-      <w:proofErr w:type="spellEnd"/>
-      <w:r>
-        <w:t xml:space="preserve"> has an x and y variable, which is set the size of the screen.</w:t>
-      </w:r>
-    </w:p>
-    <w:p/>
-    <w:p>
-      <w:r>
-        <w:t>Simplified game</w:t>
-      </w:r>
-    </w:p>
-    <w:p/>
-    <w:p/>
-    <w:p/>
-    <w:p>
+        <w:t xml:space="preserve">As explained in earlier parts, certain parts of the game, such as the joysticks or buttons, must be positioned relative to the screen. As there are a wide variety of smart phones (especially with the Android OS) parts of the game must fit within the screen size. For example, the phone </w:t>
+      </w:r>
+      <w:r>
+        <w:t>I</w:t>
+      </w:r>
+      <w:r>
+        <w:t xml:space="preserve"> used while creating the game is the Samsung Galaxy Note 3, a relatively large phone with a screen of 1080x1920 pixels. Instead of placing buttons at 960 pixels in </w:t>
+      </w:r>
+      <w:r>
+        <w:t>X</w:t>
+      </w:r>
+      <w:r>
+        <w:t xml:space="preserve"> (half of 1920, as the game is played sideways) the button is placed at half the screen width, represented in code using pPoint (SHOW PICS OF CODE) . pPoint has an </w:t>
+      </w:r>
+      <w:r>
+        <w:t>X and Y</w:t>
+      </w:r>
+      <w:r>
+        <w:t xml:space="preserve"> variable, which is set the size of the screen.</w:t>
+      </w:r>
+      <w:r>
+        <w:t xml:space="preserve"> Objects such as buttons and joysticks can then be positioned using this, for example the joysticks are positioned 200x200 pixels away from the bottom left and the bottom right of the screen.</w:t>
+      </w:r>
+    </w:p>
+    <w:p/>
+    <w:p>
+      <w:pPr>
+        <w:pStyle w:val="Heading3"/>
+      </w:pPr>
       <w:r>
         <w:t>Inventory and using items</w:t>
       </w:r>
@@ -996,20 +1579,66 @@
     <w:p/>
     <w:p>
       <w:r>
-        <w:lastRenderedPageBreak/>
-        <w:t xml:space="preserve">As part of the game, the player can collect certain items to help them progress through the game. The player collects these by pressing the interact button when close enough to an object, and looking at it. In code, this is simply a </w:t>
-      </w:r>
-      <w:proofErr w:type="spellStart"/>
-      <w:r>
-        <w:t>boolean</w:t>
-      </w:r>
-      <w:proofErr w:type="spellEnd"/>
-      <w:r>
-        <w:t xml:space="preserve"> variable, letting us know if the player does or does not have the item. Once collected, a picture of the item will show up on the screen, and can be pressed to then use, for example a key card, which can then be used to open certain doors. To show an item is selected, two versions of the same image of the item exists, one which has a box drawn over it, symbolising it being used (SHOW PIC OF TEXTURES).</w:t>
+        <w:t xml:space="preserve">As part of the game, the player can collect certain items to help them progress through the game. The player </w:t>
+      </w:r>
+      <w:r>
+        <w:t>collects these by pressing the I</w:t>
+      </w:r>
+      <w:r>
+        <w:t xml:space="preserve">nteract button when close enough to an object, and looking at it. In code, this is simply a </w:t>
+      </w:r>
+      <w:r>
+        <w:t>Boolean</w:t>
+      </w:r>
+      <w:r>
+        <w:t xml:space="preserve"> variable, letting us know if the player does or does not have the item. Once collected, a picture of the item will show up on the screen, and can be pressed to then use</w:t>
+      </w:r>
+      <w:r>
+        <w:t>;</w:t>
+      </w:r>
+      <w:r>
+        <w:t xml:space="preserve"> for example a key card, which can then be used to open certain doors. To show an item is selected, two versions of the same image of the item exists, one which has a box drawn over it, symbolising it being used (SHOW PIC OF TEXTURES).</w:t>
+      </w:r>
+    </w:p>
+    <w:p/>
+    <w:p/>
+    <w:p/>
+    <w:p/>
+    <w:p/>
+    <w:p>
+      <w:r>
+        <w:t>---Not sure to keep below due to changing game---</w:t>
       </w:r>
       <w:bookmarkStart w:id="0" w:name="_GoBack"/>
       <w:bookmarkEnd w:id="0"/>
     </w:p>
+    <w:p>
+      <w:pPr>
+        <w:pStyle w:val="Heading3"/>
+      </w:pPr>
+      <w:r>
+        <w:t>Puzzles</w:t>
+      </w:r>
+    </w:p>
+    <w:p/>
+    <w:p>
+      <w:r>
+        <w:t>The game use a few puzzles as part of the gameplay, requiring the player to solve them to continue with the game and story. When the player interacts with a puzzle, the view changes to the puzzle, (can either continue using current controls, or be able to use 'touch screen' as it were.</w:t>
+      </w:r>
+    </w:p>
+    <w:p/>
+    <w:p>
+      <w:r>
+        <w:t>The puzzles need to be somewhat short and consise. They arent the main part of the game, more of an add-on or chance to show my skills. They'll be probably logical/ mathematical, probably in the form of moving or using shapes? (Look at 999 or prof layton for inspiration. Research of puzzles? Only if a lot of spare time).</w:t>
+      </w:r>
+    </w:p>
+    <w:p/>
+    <w:p>
+      <w:r>
+        <w:t>Simplified game</w:t>
+      </w:r>
+    </w:p>
+    <w:p/>
     <w:sectPr>
       <w:headerReference w:type="default" r:id="rId11"/>
       <w:pgSz w:w="11906" w:h="16838"/>
@@ -1558,6 +2187,25 @@
     <w:uiPriority w:val="99"/>
     <w:rsid w:val="005B62B9"/>
   </w:style>
+  <w:style w:type="table" w:styleId="TableGrid">
+    <w:name w:val="Table Grid"/>
+    <w:basedOn w:val="TableNormal"/>
+    <w:uiPriority w:val="59"/>
+    <w:rsid w:val="00223AE7"/>
+    <w:pPr>
+      <w:spacing w:after="0" w:line="240" w:lineRule="auto"/>
+    </w:pPr>
+    <w:tblPr>
+      <w:tblBorders>
+        <w:top w:val="single" w:sz="4" w:space="0" w:color="auto"/>
+        <w:left w:val="single" w:sz="4" w:space="0" w:color="auto"/>
+        <w:bottom w:val="single" w:sz="4" w:space="0" w:color="auto"/>
+        <w:right w:val="single" w:sz="4" w:space="0" w:color="auto"/>
+        <w:insideH w:val="single" w:sz="4" w:space="0" w:color="auto"/>
+        <w:insideV w:val="single" w:sz="4" w:space="0" w:color="auto"/>
+      </w:tblBorders>
+    </w:tblPr>
+  </w:style>
 </w:styles>
 </file>
 
@@ -1906,6 +2554,25 @@
     <w:link w:val="Footer"/>
     <w:uiPriority w:val="99"/>
     <w:rsid w:val="005B62B9"/>
+  </w:style>
+  <w:style w:type="table" w:styleId="TableGrid">
+    <w:name w:val="Table Grid"/>
+    <w:basedOn w:val="TableNormal"/>
+    <w:uiPriority w:val="59"/>
+    <w:rsid w:val="00223AE7"/>
+    <w:pPr>
+      <w:spacing w:after="0" w:line="240" w:lineRule="auto"/>
+    </w:pPr>
+    <w:tblPr>
+      <w:tblBorders>
+        <w:top w:val="single" w:sz="4" w:space="0" w:color="auto"/>
+        <w:left w:val="single" w:sz="4" w:space="0" w:color="auto"/>
+        <w:bottom w:val="single" w:sz="4" w:space="0" w:color="auto"/>
+        <w:right w:val="single" w:sz="4" w:space="0" w:color="auto"/>
+        <w:insideH w:val="single" w:sz="4" w:space="0" w:color="auto"/>
+        <w:insideV w:val="single" w:sz="4" w:space="0" w:color="auto"/>
+      </w:tblBorders>
+    </w:tblPr>
   </w:style>
 </w:styles>
 </file>

</xml_diff>

<commit_message>
Updated TODO and write up
</commit_message>
<xml_diff>
--- a/Stuff.docx
+++ b/Stuff.docx
@@ -447,6 +447,20 @@
     </w:p>
     <w:p/>
     <w:p>
+      <w:pPr>
+        <w:pStyle w:val="Heading3"/>
+      </w:pPr>
+      <w:r>
+        <w:t>Memory management, and keeping memory usage low</w:t>
+      </w:r>
+    </w:p>
+    <w:p/>
+    <w:p>
+      <w:r>
+        <w:t>Starting to collect picture now. Getting screen shots of fixing memory issues from the big textures, get old commit of older menu, take screenshots in use etc. explain how decreasing the texture sizes and removing dupes is important</w:t>
+      </w:r>
+      <w:bookmarkStart w:id="0" w:name="_GoBack"/>
+      <w:bookmarkEnd w:id="0"/>
       <w:r>
         <w:br w:type="page"/>
       </w:r>
@@ -1609,8 +1623,6 @@
       <w:r>
         <w:t>---Not sure to keep below due to changing game---</w:t>
       </w:r>
-      <w:bookmarkStart w:id="0" w:name="_GoBack"/>
-      <w:bookmarkEnd w:id="0"/>
     </w:p>
     <w:p>
       <w:pPr>
@@ -1639,6 +1651,25 @@
       </w:r>
     </w:p>
     <w:p/>
+    <w:p/>
+    <w:p/>
+    <w:p>
+      <w:r>
+        <w:t>State machine sort of for floors, diagrams, diagrams are good</w:t>
+      </w:r>
+    </w:p>
+    <w:p/>
+    <w:p>
+      <w:r>
+        <w:t>Explain a bit more about j-PCT</w:t>
+      </w:r>
+    </w:p>
+    <w:p/>
+    <w:p>
+      <w:r>
+        <w:t>Problems with anything and how to fix and reasoning, JUSTIFICATION</w:t>
+      </w:r>
+    </w:p>
     <w:sectPr>
       <w:headerReference w:type="default" r:id="rId11"/>
       <w:pgSz w:w="11906" w:h="16838"/>

</xml_diff>